<commit_message>
correzioni messaggi view, recuperatore antecedente, manuale uso finito tranne link, correzione salasalamerci
</commit_message>
<xml_diff>
--- a/Documentazione/Manuale di Installazione ed Uso - ON PROGRESS.docx
+++ b/Documentazione/Manuale di Installazione ed Uso - ON PROGRESS.docx
@@ -1308,6 +1308,16 @@
           <w:szCs w:val="28"/>
           <w:shd w:val="clear" w:color="auto" w:fill="FFFFFF"/>
         </w:rPr>
+        <w:t>.</w:t>
+      </w:r>
+      <w:r>
+        <w:rPr>
+          <w:rFonts w:cstheme="minorHAnsi"/>
+          <w:color w:val="1A1B1C"/>
+          <w:sz w:val="28"/>
+          <w:szCs w:val="28"/>
+          <w:shd w:val="clear" w:color="auto" w:fill="FFFFFF"/>
+        </w:rPr>
         <w:br/>
         <w:t xml:space="preserve">All’avvio dell’applicazione, sarà creata un’apposita struttura di cartelle all’interno della Home Directory dell’utente, al percorso </w:t>
       </w:r>
@@ -2365,6 +2375,50 @@
         <w:br/>
         <w:t>22. Visualizzazione della descrizione di un artefatto</w:t>
       </w:r>
+      <w:r>
+        <w:rPr>
+          <w:rFonts w:cstheme="minorHAnsi"/>
+          <w:color w:val="1A1B1C"/>
+          <w:sz w:val="28"/>
+          <w:szCs w:val="28"/>
+          <w:shd w:val="clear" w:color="auto" w:fill="FFFFFF"/>
+        </w:rPr>
+        <w:br/>
+        <w:t>23. Aggiunta di un sensore ad un artefatto</w:t>
+      </w:r>
+      <w:r>
+        <w:rPr>
+          <w:rFonts w:cstheme="minorHAnsi"/>
+          <w:color w:val="1A1B1C"/>
+          <w:sz w:val="28"/>
+          <w:szCs w:val="28"/>
+          <w:shd w:val="clear" w:color="auto" w:fill="FFFFFF"/>
+        </w:rPr>
+        <w:br/>
+        <w:t>24. Rimozione di un sensore da un artefatto</w:t>
+      </w:r>
+      <w:r>
+        <w:rPr>
+          <w:rFonts w:cstheme="minorHAnsi"/>
+          <w:color w:val="1A1B1C"/>
+          <w:sz w:val="28"/>
+          <w:szCs w:val="28"/>
+          <w:shd w:val="clear" w:color="auto" w:fill="FFFFFF"/>
+        </w:rPr>
+        <w:br/>
+        <w:t>25. Aggiunta di un attuatore da un artefatto</w:t>
+      </w:r>
+      <w:r>
+        <w:rPr>
+          <w:rFonts w:cstheme="minorHAnsi"/>
+          <w:color w:val="1A1B1C"/>
+          <w:sz w:val="28"/>
+          <w:szCs w:val="28"/>
+          <w:shd w:val="clear" w:color="auto" w:fill="FFFFFF"/>
+        </w:rPr>
+        <w:br/>
+        <w:t>26. Rimozione di un attuatore da un artefatto</w:t>
+      </w:r>
     </w:p>
     <w:p>
       <w:pPr>
@@ -2485,7 +2539,18 @@
           <w:szCs w:val="28"/>
           <w:shd w:val="clear" w:color="auto" w:fill="FFFFFF"/>
         </w:rPr>
-        <w:t>il nome della nuova categoria, un testo libero di descrizione</w:t>
+        <w:t xml:space="preserve">il nome della nuova categoria, </w:t>
+      </w:r>
+      <w:r>
+        <w:rPr>
+          <w:rFonts w:cstheme="minorHAnsi"/>
+          <w:color w:val="1A1B1C"/>
+          <w:sz w:val="28"/>
+          <w:szCs w:val="28"/>
+          <w:shd w:val="clear" w:color="auto" w:fill="FFFFFF"/>
+        </w:rPr>
+        <w:lastRenderedPageBreak/>
+        <w:t>un testo libero di descrizione</w:t>
       </w:r>
       <w:r>
         <w:rPr>
@@ -2607,18 +2672,7 @@
           <w:szCs w:val="28"/>
           <w:shd w:val="clear" w:color="auto" w:fill="FFFFFF"/>
         </w:rPr>
-        <w:t xml:space="preserve">remendo </w:t>
-      </w:r>
-      <w:r>
-        <w:rPr>
-          <w:rFonts w:cstheme="minorHAnsi"/>
-          <w:color w:val="1A1B1C"/>
-          <w:sz w:val="28"/>
-          <w:szCs w:val="28"/>
-          <w:shd w:val="clear" w:color="auto" w:fill="FFFFFF"/>
-        </w:rPr>
-        <w:lastRenderedPageBreak/>
-        <w:t>1, si avvia la procedura di inserimento della nuova categoria di attuatori.</w:t>
+        <w:t>remendo 1, si avvia la procedura di inserimento della nuova categoria di attuatori.</w:t>
       </w:r>
       <w:r>
         <w:rPr>
@@ -3046,17 +3100,7 @@
           <w:szCs w:val="28"/>
           <w:shd w:val="clear" w:color="auto" w:fill="FFFFFF"/>
         </w:rPr>
-        <w:t xml:space="preserve"> </w:t>
-      </w:r>
-      <w:r>
-        <w:rPr>
-          <w:rFonts w:cstheme="minorHAnsi"/>
-          <w:color w:val="1A1B1C"/>
-          <w:sz w:val="28"/>
-          <w:szCs w:val="28"/>
-          <w:shd w:val="clear" w:color="auto" w:fill="FFFFFF"/>
-        </w:rPr>
-        <w:t>(link)</w:t>
+        <w:t xml:space="preserve"> (link)</w:t>
       </w:r>
     </w:p>
     <w:p>
@@ -3077,6 +3121,7 @@
           <w:szCs w:val="28"/>
           <w:shd w:val="clear" w:color="auto" w:fill="FFFFFF"/>
         </w:rPr>
+        <w:lastRenderedPageBreak/>
         <w:t xml:space="preserve">7. </w:t>
       </w:r>
       <w:r>
@@ -3098,48 +3143,17 @@
           <w:szCs w:val="28"/>
           <w:shd w:val="clear" w:color="auto" w:fill="FFFFFF"/>
         </w:rPr>
-        <w:t>premendo 2, si apre il menù dell’unità immobiliare. Al manutentore viene chiesto di digitare il numero corrispondente all’unità su cui lavorare. Digitando 2, si apre il menù di gestione di una stanza dell’unità selezionata; al manutentore viene chiesto di premere il numero corrispondente alla stanza su cui operare</w:t>
-      </w:r>
-      <w:r>
-        <w:rPr>
-          <w:rFonts w:cstheme="minorHAnsi"/>
-          <w:color w:val="1A1B1C"/>
-          <w:sz w:val="28"/>
-          <w:szCs w:val="28"/>
-          <w:shd w:val="clear" w:color="auto" w:fill="FFFFFF"/>
-        </w:rPr>
-        <w:t xml:space="preserve">. Premendo 4 si avvia la procedura di </w:t>
-      </w:r>
-      <w:r>
-        <w:rPr>
-          <w:rFonts w:cstheme="minorHAnsi"/>
-          <w:color w:val="1A1B1C"/>
-          <w:sz w:val="28"/>
-          <w:szCs w:val="28"/>
-          <w:shd w:val="clear" w:color="auto" w:fill="FFFFFF"/>
-        </w:rPr>
-        <w:lastRenderedPageBreak/>
-        <w:t>inserimento di un attuatore alla stanza selezionata. Al manutentore è chiesto se inserire un nuovo attuatore premendo 1 o se collegare alla stanza un attuatore esistente premendo 2. Nel primo caso si richiede al manutentore di premere il numero corrispondente alla categoria a cui l’attuatore apparterrà e poi di specificarne il nome. Nel secondo caso invece viene chiesto di inserire il numero corrispondente all’attuatore che si vuole collegare.</w:t>
-      </w:r>
-      <w:r>
-        <w:rPr>
-          <w:rFonts w:cstheme="minorHAnsi"/>
-          <w:color w:val="1A1B1C"/>
-          <w:sz w:val="28"/>
-          <w:szCs w:val="28"/>
-          <w:shd w:val="clear" w:color="auto" w:fill="FFFFFF"/>
-        </w:rPr>
-        <w:t xml:space="preserve"> </w:t>
-      </w:r>
-      <w:r>
-        <w:rPr>
-          <w:rFonts w:cstheme="minorHAnsi"/>
-          <w:color w:val="1A1B1C"/>
-          <w:sz w:val="28"/>
-          <w:szCs w:val="28"/>
-          <w:shd w:val="clear" w:color="auto" w:fill="FFFFFF"/>
-        </w:rPr>
-        <w:t>(link)</w:t>
+        <w:t>premendo 2, si apre il menù dell’unità immobiliare. Al manutentore viene chiesto di digitare il numero corrispondente all’unità su cui lavorare. Digitando 2, si apre il menù di gestione di una stanza dell’unità selezionata; al manutentore viene chiesto di premere il numero corrispondente alla stanza su cui operare. Premendo 4 si avvia la procedura di inserimento di un attuatore alla stanza selezionata. Al manutentore è chiesto se inserire un nuovo attuatore premendo 1 o se collegare alla stanza un attuatore esistente premendo 2. Nel primo caso si richiede al manutentore di premere il numero corrispondente alla categoria a cui l’attuatore apparterrà e poi di specificarne il nome. Nel secondo caso invece viene chiesto di inserire il numero corrispondente all’attuatore che si vuole collegare.</w:t>
+      </w:r>
+      <w:r>
+        <w:rPr>
+          <w:rFonts w:cstheme="minorHAnsi"/>
+          <w:color w:val="1A1B1C"/>
+          <w:sz w:val="28"/>
+          <w:szCs w:val="28"/>
+          <w:shd w:val="clear" w:color="auto" w:fill="FFFFFF"/>
+        </w:rPr>
+        <w:t xml:space="preserve"> (link)</w:t>
       </w:r>
     </w:p>
     <w:p>
@@ -3181,37 +3195,17 @@
           <w:szCs w:val="28"/>
           <w:shd w:val="clear" w:color="auto" w:fill="FFFFFF"/>
         </w:rPr>
-        <w:t>premendo 2, si apre il menù dell’unità immobiliare. Al manutentore viene chiesto di digitare il numero corrispondente all’unità su cui lavorare. Digitando 2, si apre il menù di gestione di una stanza dell’unità selezionata; al manutentore viene chiesto di premere il numero corrispondente alla stanza su cui operare.</w:t>
-      </w:r>
-      <w:r>
-        <w:rPr>
-          <w:rFonts w:cstheme="minorHAnsi"/>
-          <w:color w:val="1A1B1C"/>
-          <w:sz w:val="28"/>
-          <w:szCs w:val="28"/>
-          <w:shd w:val="clear" w:color="auto" w:fill="FFFFFF"/>
-        </w:rPr>
-        <w:t xml:space="preserve"> Digitando il numero 5 si avvia la procedura di rimozione di un attuatore dalla stanza selezionata. Al manutentore è poi chiesto di premere il numero corrispondente all’attuatore che si vuole rimuovere dalla stanza.</w:t>
-      </w:r>
-      <w:r>
-        <w:rPr>
-          <w:rFonts w:cstheme="minorHAnsi"/>
-          <w:color w:val="1A1B1C"/>
-          <w:sz w:val="28"/>
-          <w:szCs w:val="28"/>
-          <w:shd w:val="clear" w:color="auto" w:fill="FFFFFF"/>
-        </w:rPr>
-        <w:t xml:space="preserve"> </w:t>
-      </w:r>
-      <w:r>
-        <w:rPr>
-          <w:rFonts w:cstheme="minorHAnsi"/>
-          <w:color w:val="1A1B1C"/>
-          <w:sz w:val="28"/>
-          <w:szCs w:val="28"/>
-          <w:shd w:val="clear" w:color="auto" w:fill="FFFFFF"/>
-        </w:rPr>
-        <w:t>(link)</w:t>
+        <w:t>premendo 2, si apre il menù dell’unità immobiliare. Al manutentore viene chiesto di digitare il numero corrispondente all’unità su cui lavorare. Digitando 2, si apre il menù di gestione di una stanza dell’unità selezionata; al manutentore viene chiesto di premere il numero corrispondente alla stanza su cui operare. Digitando il numero 5 si avvia la procedura di rimozione di un attuatore dalla stanza selezionata. Al manutentore è poi chiesto di premere il numero corrispondente all’attuatore che si vuole rimuovere dalla stanza.</w:t>
+      </w:r>
+      <w:r>
+        <w:rPr>
+          <w:rFonts w:cstheme="minorHAnsi"/>
+          <w:color w:val="1A1B1C"/>
+          <w:sz w:val="28"/>
+          <w:szCs w:val="28"/>
+          <w:shd w:val="clear" w:color="auto" w:fill="FFFFFF"/>
+        </w:rPr>
+        <w:t xml:space="preserve"> (link)</w:t>
       </w:r>
     </w:p>
     <w:p>
@@ -3253,17 +3247,7 @@
           <w:szCs w:val="28"/>
           <w:shd w:val="clear" w:color="auto" w:fill="FFFFFF"/>
         </w:rPr>
-        <w:t>premendo 2, si apre il menù dell’unità immobiliare. Al manutentore viene chiesto di digitare il numero corrispondente all’unità su cui lavorare. Digitando 2, si apre il menù di gestione di una stanza dell’unità selezionata; al manutentore viene chiesto di premere il numero corrispondente alla stanza su cui operare.</w:t>
-      </w:r>
-      <w:r>
-        <w:rPr>
-          <w:rFonts w:cstheme="minorHAnsi"/>
-          <w:color w:val="1A1B1C"/>
-          <w:sz w:val="28"/>
-          <w:szCs w:val="28"/>
-          <w:shd w:val="clear" w:color="auto" w:fill="FFFFFF"/>
-        </w:rPr>
-        <w:t xml:space="preserve"> Digitando 6 si avvia la procedura per l’inserimento di un nuovo artefatto</w:t>
+        <w:t>premendo 2, si apre il menù dell’unità immobiliare. Al manutentore viene chiesto di digitare il numero corrispondente all’unità su cui lavorare. Digitando 2, si apre il menù di gestione di una stanza dell’unità selezionata; al manutentore viene chiesto di premere il numero corrispondente alla stanza su cui operare. Digitando 6 si avvia la procedura per l’inserimento di un nuovo artefatto</w:t>
       </w:r>
       <w:r>
         <w:rPr>
@@ -3325,107 +3309,7 @@
           <w:szCs w:val="28"/>
           <w:shd w:val="clear" w:color="auto" w:fill="FFFFFF"/>
         </w:rPr>
-        <w:t>premendo 2, si apre il menù dell’unità immobiliare. Al manutentore viene chiesto di digitare il numero corrispondente all’unità su cui lavorare. Digitando 2, si apre il menù di gestione di una stanza dell’unità selezionata; al manutentore viene chiesto di premere il numero corrispondente alla stanza su cui operare.</w:t>
-      </w:r>
-      <w:r>
-        <w:rPr>
-          <w:rFonts w:cstheme="minorHAnsi"/>
-          <w:color w:val="1A1B1C"/>
-          <w:sz w:val="28"/>
-          <w:szCs w:val="28"/>
-          <w:shd w:val="clear" w:color="auto" w:fill="FFFFFF"/>
-        </w:rPr>
-        <w:t xml:space="preserve"> Digitando 7 si avvia la procedura di</w:t>
-      </w:r>
-      <w:r>
-        <w:rPr>
-          <w:rFonts w:cstheme="minorHAnsi"/>
-          <w:color w:val="1A1B1C"/>
-          <w:sz w:val="28"/>
-          <w:szCs w:val="28"/>
-          <w:shd w:val="clear" w:color="auto" w:fill="FFFFFF"/>
-        </w:rPr>
-        <w:t xml:space="preserve"> </w:t>
-      </w:r>
-      <w:r>
-        <w:rPr>
-          <w:rFonts w:cstheme="minorHAnsi"/>
-          <w:color w:val="1A1B1C"/>
-          <w:sz w:val="28"/>
-          <w:szCs w:val="28"/>
-          <w:shd w:val="clear" w:color="auto" w:fill="FFFFFF"/>
-        </w:rPr>
-        <w:t>rimozione di un</w:t>
-      </w:r>
-      <w:r>
-        <w:rPr>
-          <w:rFonts w:cstheme="minorHAnsi"/>
-          <w:color w:val="1A1B1C"/>
-          <w:sz w:val="28"/>
-          <w:szCs w:val="28"/>
-          <w:shd w:val="clear" w:color="auto" w:fill="FFFFFF"/>
-        </w:rPr>
-        <w:t xml:space="preserve"> artefatto </w:t>
-      </w:r>
-      <w:r>
-        <w:rPr>
-          <w:rFonts w:cstheme="minorHAnsi"/>
-          <w:color w:val="1A1B1C"/>
-          <w:sz w:val="28"/>
-          <w:szCs w:val="28"/>
-          <w:shd w:val="clear" w:color="auto" w:fill="FFFFFF"/>
-        </w:rPr>
-        <w:t>dalla</w:t>
-      </w:r>
-      <w:r>
-        <w:rPr>
-          <w:rFonts w:cstheme="minorHAnsi"/>
-          <w:color w:val="1A1B1C"/>
-          <w:sz w:val="28"/>
-          <w:szCs w:val="28"/>
-          <w:shd w:val="clear" w:color="auto" w:fill="FFFFFF"/>
-        </w:rPr>
-        <w:t xml:space="preserve"> stanza. Al manute</w:t>
-      </w:r>
-      <w:r>
-        <w:rPr>
-          <w:rFonts w:cstheme="minorHAnsi"/>
-          <w:color w:val="1A1B1C"/>
-          <w:sz w:val="28"/>
-          <w:szCs w:val="28"/>
-          <w:shd w:val="clear" w:color="auto" w:fill="FFFFFF"/>
-        </w:rPr>
-        <w:t>ntore è quindi richiesto di digitare il numero corrispondente all’</w:t>
-      </w:r>
-      <w:r>
-        <w:rPr>
-          <w:rFonts w:cstheme="minorHAnsi"/>
-          <w:color w:val="1A1B1C"/>
-          <w:sz w:val="28"/>
-          <w:szCs w:val="28"/>
-          <w:shd w:val="clear" w:color="auto" w:fill="FFFFFF"/>
-        </w:rPr>
-        <w:t>artefatto</w:t>
-      </w:r>
-      <w:r>
-        <w:rPr>
-          <w:rFonts w:cstheme="minorHAnsi"/>
-          <w:color w:val="1A1B1C"/>
-          <w:sz w:val="28"/>
-          <w:szCs w:val="28"/>
-          <w:shd w:val="clear" w:color="auto" w:fill="FFFFFF"/>
-        </w:rPr>
-        <w:t xml:space="preserve"> da rimuovere</w:t>
-      </w:r>
-      <w:r>
-        <w:rPr>
-          <w:rFonts w:cstheme="minorHAnsi"/>
-          <w:color w:val="1A1B1C"/>
-          <w:sz w:val="28"/>
-          <w:szCs w:val="28"/>
-          <w:shd w:val="clear" w:color="auto" w:fill="FFFFFF"/>
-        </w:rPr>
-        <w:t>.</w:t>
+        <w:t>premendo 2, si apre il menù dell’unità immobiliare. Al manutentore viene chiesto di digitare il numero corrispondente all’unità su cui lavorare. Digitando 2, si apre il menù di gestione di una stanza dell’unità selezionata; al manutentore viene chiesto di premere il numero corrispondente alla stanza su cui operare. Digitando 7 si avvia la procedura di rimozione di un artefatto dalla stanza. Al manutentore è quindi richiesto di digitare il numero corrispondente all’artefatto da rimuovere.</w:t>
       </w:r>
       <w:r>
         <w:rPr>
@@ -3510,17 +3394,18 @@
           <w:szCs w:val="28"/>
           <w:shd w:val="clear" w:color="auto" w:fill="FFFFFF"/>
         </w:rPr>
-        <w:t>premendo 2, si apre il menù dell’unità immobiliare. Al manutentore viene chiesto di digitare il numero corrispondente all’unità su cui lavorare.</w:t>
-      </w:r>
-      <w:r>
-        <w:rPr>
-          <w:rFonts w:cstheme="minorHAnsi"/>
-          <w:color w:val="1A1B1C"/>
-          <w:sz w:val="28"/>
-          <w:szCs w:val="28"/>
-          <w:shd w:val="clear" w:color="auto" w:fill="FFFFFF"/>
-        </w:rPr>
-        <w:t xml:space="preserve"> Premendo 1 si apre il menu di gestione dell’unità scelta. Digitando 2 si avvia la procedura per l’aggiunta di una nuova stanza. Al manutentore è quindi chiesto di dare un nome alla nuova stanza.</w:t>
+        <w:t xml:space="preserve">premendo 2, si apre il menù dell’unità immobiliare. Al manutentore viene chiesto di digitare il numero corrispondente all’unità su cui lavorare. Premendo 1 si apre il menu di gestione </w:t>
+      </w:r>
+      <w:r>
+        <w:rPr>
+          <w:rFonts w:cstheme="minorHAnsi"/>
+          <w:color w:val="1A1B1C"/>
+          <w:sz w:val="28"/>
+          <w:szCs w:val="28"/>
+          <w:shd w:val="clear" w:color="auto" w:fill="FFFFFF"/>
+        </w:rPr>
+        <w:lastRenderedPageBreak/>
+        <w:t>dell’unità scelta. Digitando 2 si avvia la procedura per l’aggiunta di una nuova stanza. Al manutentore è quindi chiesto di dare un nome alla nuova stanza.</w:t>
       </w:r>
       <w:r>
         <w:rPr>
@@ -3572,28 +3457,7 @@
           <w:szCs w:val="28"/>
           <w:shd w:val="clear" w:color="auto" w:fill="FFFFFF"/>
         </w:rPr>
-        <w:t xml:space="preserve">premendo 2, si apre il menù dell’unità immobiliare. Al manutentore viene chiesto di digitare il numero corrispondente all’unità su cui lavorare. Premendo 1 si apre il menu di gestione </w:t>
-      </w:r>
-      <w:r>
-        <w:rPr>
-          <w:rFonts w:cstheme="minorHAnsi"/>
-          <w:color w:val="1A1B1C"/>
-          <w:sz w:val="28"/>
-          <w:szCs w:val="28"/>
-          <w:shd w:val="clear" w:color="auto" w:fill="FFFFFF"/>
-        </w:rPr>
-        <w:lastRenderedPageBreak/>
-        <w:t>dell’unità scelta.</w:t>
-      </w:r>
-      <w:r>
-        <w:rPr>
-          <w:rFonts w:cstheme="minorHAnsi"/>
-          <w:color w:val="1A1B1C"/>
-          <w:sz w:val="28"/>
-          <w:szCs w:val="28"/>
-          <w:shd w:val="clear" w:color="auto" w:fill="FFFFFF"/>
-        </w:rPr>
-        <w:t xml:space="preserve"> Digitando 3 si avvia la procedura di rimozione di una stanza dall’unità immobiliare. Il manutentor è quindi chiamato a premere il numero corrispondente alla stanza da rimuovere.</w:t>
+        <w:t>premendo 2, si apre il menù dell’unità immobiliare. Al manutentore viene chiesto di digitare il numero corrispondente all’unità su cui lavorare. Premendo 1 si apre il menu di gestione dell’unità scelta. Digitando 3 si avvia la procedura di rimozione di una stanza dall’unità immobiliare. Il manutentor è quindi chiamato a premere il numero corrispondente alla stanza da rimuovere.</w:t>
       </w:r>
       <w:r>
         <w:rPr>
@@ -3749,57 +3613,7 @@
           <w:szCs w:val="28"/>
           <w:shd w:val="clear" w:color="auto" w:fill="FFFFFF"/>
         </w:rPr>
-        <w:t>digitando 1, si apre il menù delle categorie dei dispositivi</w:t>
-      </w:r>
-      <w:r>
-        <w:rPr>
-          <w:rFonts w:cstheme="minorHAnsi"/>
-          <w:color w:val="1A1B1C"/>
-          <w:sz w:val="28"/>
-          <w:szCs w:val="28"/>
-          <w:shd w:val="clear" w:color="auto" w:fill="FFFFFF"/>
-        </w:rPr>
-        <w:t>; schiacciando 2</w:t>
-      </w:r>
-      <w:r>
-        <w:rPr>
-          <w:rFonts w:cstheme="minorHAnsi"/>
-          <w:color w:val="1A1B1C"/>
-          <w:sz w:val="28"/>
-          <w:szCs w:val="28"/>
-          <w:shd w:val="clear" w:color="auto" w:fill="FFFFFF"/>
-        </w:rPr>
-        <w:t>, si apre il</w:t>
-      </w:r>
-      <w:r>
-        <w:rPr>
-          <w:rFonts w:cstheme="minorHAnsi"/>
-          <w:color w:val="1A1B1C"/>
-          <w:sz w:val="28"/>
-          <w:szCs w:val="28"/>
-          <w:shd w:val="clear" w:color="auto" w:fill="FFFFFF"/>
-        </w:rPr>
-        <w:t xml:space="preserve"> menù delle categorie di attuatori</w:t>
-      </w:r>
-      <w:r>
-        <w:rPr>
-          <w:rFonts w:cstheme="minorHAnsi"/>
-          <w:color w:val="1A1B1C"/>
-          <w:sz w:val="28"/>
-          <w:szCs w:val="28"/>
-          <w:shd w:val="clear" w:color="auto" w:fill="FFFFFF"/>
-        </w:rPr>
-        <w:t>.</w:t>
-      </w:r>
-      <w:r>
-        <w:rPr>
-          <w:rFonts w:cstheme="minorHAnsi"/>
-          <w:color w:val="1A1B1C"/>
-          <w:sz w:val="28"/>
-          <w:szCs w:val="28"/>
-          <w:shd w:val="clear" w:color="auto" w:fill="FFFFFF"/>
-        </w:rPr>
-        <w:t xml:space="preserve"> Qui digitando 4 si avvia l’importazione di categorie di attuatori da una libreria esterna (link)</w:t>
+        <w:t>digitando 1, si apre il menù delle categorie dei dispositivi; schiacciando 2, si apre il menù delle categorie di attuatori. Qui digitando 4 si avvia l’importazione di categorie di attuatori da una libreria esterna (link)</w:t>
       </w:r>
     </w:p>
     <w:p>
@@ -3853,17 +3667,7 @@
           <w:szCs w:val="28"/>
           <w:shd w:val="clear" w:color="auto" w:fill="FFFFFF"/>
         </w:rPr>
-        <w:t>digitando 1, si apre il menù delle categorie dei dispositivi; schiacciando nuovamente 1, si apre il menù delle categorie di sensori</w:t>
-      </w:r>
-      <w:r>
-        <w:rPr>
-          <w:rFonts w:cstheme="minorHAnsi"/>
-          <w:color w:val="1A1B1C"/>
-          <w:sz w:val="28"/>
-          <w:szCs w:val="28"/>
-          <w:shd w:val="clear" w:color="auto" w:fill="FFFFFF"/>
-        </w:rPr>
-        <w:t xml:space="preserve">. Qui, digitando </w:t>
+        <w:t xml:space="preserve">digitando 1, si apre il menù delle categorie dei dispositivi; schiacciando nuovamente 1, si apre il menù delle categorie di sensori. Qui, digitando </w:t>
       </w:r>
       <w:r>
         <w:rPr>
@@ -3925,12 +3729,1684 @@
           <w:szCs w:val="28"/>
           <w:shd w:val="clear" w:color="auto" w:fill="FFFFFF"/>
         </w:rPr>
+        <w:t>.</w:t>
+      </w:r>
+      <w:r>
+        <w:rPr>
+          <w:rFonts w:cstheme="minorHAnsi"/>
+          <w:color w:val="1A1B1C"/>
+          <w:sz w:val="28"/>
+          <w:szCs w:val="28"/>
+          <w:shd w:val="clear" w:color="auto" w:fill="FFFFFF"/>
+        </w:rPr>
         <w:t xml:space="preserve"> (link)</w:t>
       </w:r>
     </w:p>
     <w:p>
+      <w:pPr>
+        <w:spacing w:line="240" w:lineRule="auto"/>
+        <w:rPr>
+          <w:rFonts w:cstheme="minorHAnsi"/>
+          <w:color w:val="1A1B1C"/>
+          <w:sz w:val="28"/>
+          <w:szCs w:val="28"/>
+          <w:shd w:val="clear" w:color="auto" w:fill="FFFFFF"/>
+        </w:rPr>
+      </w:pPr>
+      <w:r>
+        <w:rPr>
+          <w:rFonts w:cstheme="minorHAnsi"/>
+          <w:color w:val="1A1B1C"/>
+          <w:sz w:val="28"/>
+          <w:szCs w:val="28"/>
+          <w:shd w:val="clear" w:color="auto" w:fill="FFFFFF"/>
+        </w:rPr>
+        <w:t xml:space="preserve">18. </w:t>
+      </w:r>
+      <w:r>
+        <w:rPr>
+          <w:rFonts w:cstheme="minorHAnsi"/>
+          <w:color w:val="1A1B1C"/>
+          <w:sz w:val="28"/>
+          <w:szCs w:val="28"/>
+          <w:u w:val="single"/>
+          <w:shd w:val="clear" w:color="auto" w:fill="FFFFFF"/>
+        </w:rPr>
+        <w:t>Visualizzazione delle categorie di attuatori</w:t>
+      </w:r>
+      <w:r>
+        <w:rPr>
+          <w:rFonts w:cstheme="minorHAnsi"/>
+          <w:color w:val="1A1B1C"/>
+          <w:sz w:val="28"/>
+          <w:szCs w:val="28"/>
+          <w:u w:val="single"/>
+          <w:shd w:val="clear" w:color="auto" w:fill="FFFFFF"/>
+        </w:rPr>
+        <w:t xml:space="preserve">: </w:t>
+      </w:r>
+      <w:r>
+        <w:rPr>
+          <w:rFonts w:cstheme="minorHAnsi"/>
+          <w:color w:val="1A1B1C"/>
+          <w:sz w:val="28"/>
+          <w:szCs w:val="28"/>
+          <w:shd w:val="clear" w:color="auto" w:fill="FFFFFF"/>
+        </w:rPr>
+        <w:t xml:space="preserve">digitando 1, si apre il menù delle categorie </w:t>
+      </w:r>
+      <w:r>
+        <w:rPr>
+          <w:rFonts w:cstheme="minorHAnsi"/>
+          <w:color w:val="1A1B1C"/>
+          <w:sz w:val="28"/>
+          <w:szCs w:val="28"/>
+          <w:shd w:val="clear" w:color="auto" w:fill="FFFFFF"/>
+        </w:rPr>
+        <w:t>dei dispositivi; schiacciando 2 si apre il menu delle categorie di attuatori. Quindi premendo 3 si visualizzano le descrizioni dell</w:t>
+      </w:r>
+      <w:r>
+        <w:rPr>
+          <w:rFonts w:cstheme="minorHAnsi"/>
+          <w:color w:val="1A1B1C"/>
+          <w:sz w:val="28"/>
+          <w:szCs w:val="28"/>
+          <w:shd w:val="clear" w:color="auto" w:fill="FFFFFF"/>
+        </w:rPr>
+        <w:t>e categorie di attuatori presen</w:t>
+      </w:r>
+      <w:r>
+        <w:rPr>
+          <w:rFonts w:cstheme="minorHAnsi"/>
+          <w:color w:val="1A1B1C"/>
+          <w:sz w:val="28"/>
+          <w:szCs w:val="28"/>
+          <w:shd w:val="clear" w:color="auto" w:fill="FFFFFF"/>
+        </w:rPr>
+        <w:t>ti.</w:t>
+      </w:r>
+    </w:p>
+    <w:p>
+      <w:pPr>
+        <w:spacing w:line="240" w:lineRule="auto"/>
+        <w:rPr>
+          <w:rFonts w:cstheme="minorHAnsi"/>
+          <w:color w:val="1A1B1C"/>
+          <w:sz w:val="28"/>
+          <w:szCs w:val="28"/>
+          <w:shd w:val="clear" w:color="auto" w:fill="FFFFFF"/>
+        </w:rPr>
+      </w:pPr>
+      <w:r>
+        <w:rPr>
+          <w:rFonts w:cstheme="minorHAnsi"/>
+          <w:color w:val="1A1B1C"/>
+          <w:sz w:val="28"/>
+          <w:szCs w:val="28"/>
+          <w:shd w:val="clear" w:color="auto" w:fill="FFFFFF"/>
+        </w:rPr>
+        <w:t xml:space="preserve">19. </w:t>
+      </w:r>
+      <w:r>
+        <w:rPr>
+          <w:rFonts w:cstheme="minorHAnsi"/>
+          <w:color w:val="1A1B1C"/>
+          <w:sz w:val="28"/>
+          <w:szCs w:val="28"/>
+          <w:u w:val="single"/>
+          <w:shd w:val="clear" w:color="auto" w:fill="FFFFFF"/>
+        </w:rPr>
+        <w:t>Visualizzazione delle categorie di sensori:</w:t>
+      </w:r>
+      <w:r>
+        <w:rPr>
+          <w:rFonts w:cstheme="minorHAnsi"/>
+          <w:color w:val="1A1B1C"/>
+          <w:sz w:val="28"/>
+          <w:szCs w:val="28"/>
+          <w:u w:val="single"/>
+          <w:shd w:val="clear" w:color="auto" w:fill="FFFFFF"/>
+        </w:rPr>
+        <w:t xml:space="preserve"> </w:t>
+      </w:r>
+      <w:r>
+        <w:rPr>
+          <w:rFonts w:cstheme="minorHAnsi"/>
+          <w:color w:val="1A1B1C"/>
+          <w:sz w:val="28"/>
+          <w:szCs w:val="28"/>
+          <w:shd w:val="clear" w:color="auto" w:fill="FFFFFF"/>
+        </w:rPr>
+        <w:t>digitando 1, si apre il menù delle categorie dei dispositivi; schiacciando nuovamente 1, si apre il menù delle categorie di sensori. A questo punto schiacciando 3 si visualizzano le descrizioni delle categorie di sensori presenti.</w:t>
+      </w:r>
+    </w:p>
+    <w:p>
+      <w:pPr>
+        <w:spacing w:line="240" w:lineRule="auto"/>
+        <w:rPr>
+          <w:rFonts w:cstheme="minorHAnsi"/>
+          <w:color w:val="1A1B1C"/>
+          <w:sz w:val="28"/>
+          <w:szCs w:val="28"/>
+          <w:shd w:val="clear" w:color="auto" w:fill="FFFFFF"/>
+        </w:rPr>
+      </w:pPr>
+      <w:r>
+        <w:rPr>
+          <w:rFonts w:cstheme="minorHAnsi"/>
+          <w:color w:val="1A1B1C"/>
+          <w:sz w:val="28"/>
+          <w:szCs w:val="28"/>
+          <w:shd w:val="clear" w:color="auto" w:fill="FFFFFF"/>
+        </w:rPr>
+        <w:t xml:space="preserve">20. </w:t>
+      </w:r>
+      <w:r>
+        <w:rPr>
+          <w:rFonts w:cstheme="minorHAnsi"/>
+          <w:color w:val="1A1B1C"/>
+          <w:sz w:val="28"/>
+          <w:szCs w:val="28"/>
+          <w:u w:val="single"/>
+          <w:shd w:val="clear" w:color="auto" w:fill="FFFFFF"/>
+        </w:rPr>
+        <w:t>Visualizzazione della descrizione di un’unità immobiliare:</w:t>
+      </w:r>
+      <w:r>
+        <w:rPr>
+          <w:rFonts w:cstheme="minorHAnsi"/>
+          <w:color w:val="1A1B1C"/>
+          <w:sz w:val="28"/>
+          <w:szCs w:val="28"/>
+          <w:shd w:val="clear" w:color="auto" w:fill="FFFFFF"/>
+        </w:rPr>
+        <w:t xml:space="preserve"> premendo 2, si apre il menù dell’unità immobiliare. Al manutentore viene chiesto di digitare il numero corrispondente all’unità su cui lavorare. Premendo 1 si apre il menu di gestione </w:t>
+      </w:r>
+      <w:r>
+        <w:rPr>
+          <w:rFonts w:cstheme="minorHAnsi"/>
+          <w:color w:val="1A1B1C"/>
+          <w:sz w:val="28"/>
+          <w:szCs w:val="28"/>
+          <w:shd w:val="clear" w:color="auto" w:fill="FFFFFF"/>
+        </w:rPr>
+        <w:lastRenderedPageBreak/>
+        <w:t>dell’unità scelta. Digitando 1 si visualizza la descrizione dell’unità immobiliare selezionata.</w:t>
+      </w:r>
+    </w:p>
+    <w:p>
+      <w:pPr>
+        <w:spacing w:line="240" w:lineRule="auto"/>
+        <w:rPr>
+          <w:rFonts w:cstheme="minorHAnsi"/>
+          <w:color w:val="1A1B1C"/>
+          <w:sz w:val="28"/>
+          <w:szCs w:val="28"/>
+          <w:shd w:val="clear" w:color="auto" w:fill="FFFFFF"/>
+        </w:rPr>
+      </w:pPr>
+      <w:r>
+        <w:rPr>
+          <w:rFonts w:cstheme="minorHAnsi"/>
+          <w:color w:val="1A1B1C"/>
+          <w:sz w:val="28"/>
+          <w:szCs w:val="28"/>
+          <w:shd w:val="clear" w:color="auto" w:fill="FFFFFF"/>
+        </w:rPr>
+        <w:t xml:space="preserve">21. </w:t>
+      </w:r>
+      <w:r>
+        <w:rPr>
+          <w:rFonts w:cstheme="minorHAnsi"/>
+          <w:color w:val="1A1B1C"/>
+          <w:sz w:val="28"/>
+          <w:szCs w:val="28"/>
+          <w:u w:val="single"/>
+          <w:shd w:val="clear" w:color="auto" w:fill="FFFFFF"/>
+        </w:rPr>
+        <w:t>Visualizzazione della descrizione di una stanza:</w:t>
+      </w:r>
+      <w:r>
+        <w:rPr>
+          <w:rFonts w:cstheme="minorHAnsi"/>
+          <w:color w:val="1A1B1C"/>
+          <w:sz w:val="28"/>
+          <w:szCs w:val="28"/>
+          <w:u w:val="single"/>
+          <w:shd w:val="clear" w:color="auto" w:fill="FFFFFF"/>
+        </w:rPr>
+        <w:t xml:space="preserve"> </w:t>
+      </w:r>
+      <w:r>
+        <w:rPr>
+          <w:rFonts w:cstheme="minorHAnsi"/>
+          <w:color w:val="1A1B1C"/>
+          <w:sz w:val="28"/>
+          <w:szCs w:val="28"/>
+          <w:shd w:val="clear" w:color="auto" w:fill="FFFFFF"/>
+        </w:rPr>
+        <w:t>premendo 2, si apre il menù dell’unità immobiliare. Al manutentore viene chiesto di digitare il numero corrispondente all’unità su cui lavorare. Digitando 2, si apre il menù di gestione di una stanza dell’unità selezionata; al manutentore viene chiesto di premere il numero corrispondente alla stanza su cui operare. Ora premendo 1 si visualizza la descrizione della stanza selezionata.</w:t>
+      </w:r>
+    </w:p>
+    <w:p>
+      <w:pPr>
+        <w:spacing w:line="240" w:lineRule="auto"/>
+        <w:rPr>
+          <w:rFonts w:cstheme="minorHAnsi"/>
+          <w:color w:val="1A1B1C"/>
+          <w:sz w:val="28"/>
+          <w:szCs w:val="28"/>
+          <w:shd w:val="clear" w:color="auto" w:fill="FFFFFF"/>
+        </w:rPr>
+      </w:pPr>
+      <w:r>
+        <w:rPr>
+          <w:rFonts w:cstheme="minorHAnsi"/>
+          <w:color w:val="1A1B1C"/>
+          <w:sz w:val="28"/>
+          <w:szCs w:val="28"/>
+          <w:shd w:val="clear" w:color="auto" w:fill="FFFFFF"/>
+        </w:rPr>
+        <w:t xml:space="preserve">22. </w:t>
+      </w:r>
+      <w:r>
+        <w:rPr>
+          <w:rFonts w:cstheme="minorHAnsi"/>
+          <w:color w:val="1A1B1C"/>
+          <w:sz w:val="28"/>
+          <w:szCs w:val="28"/>
+          <w:u w:val="single"/>
+          <w:shd w:val="clear" w:color="auto" w:fill="FFFFFF"/>
+        </w:rPr>
+        <w:t>Visualizzazione della descrizione di un artefatto:</w:t>
+      </w:r>
+      <w:r>
+        <w:rPr>
+          <w:rFonts w:cstheme="minorHAnsi"/>
+          <w:color w:val="1A1B1C"/>
+          <w:sz w:val="28"/>
+          <w:szCs w:val="28"/>
+          <w:u w:val="single"/>
+          <w:shd w:val="clear" w:color="auto" w:fill="FFFFFF"/>
+        </w:rPr>
+        <w:t xml:space="preserve"> </w:t>
+      </w:r>
+      <w:r>
+        <w:rPr>
+          <w:rFonts w:cstheme="minorHAnsi"/>
+          <w:color w:val="1A1B1C"/>
+          <w:sz w:val="28"/>
+          <w:szCs w:val="28"/>
+          <w:shd w:val="clear" w:color="auto" w:fill="FFFFFF"/>
+        </w:rPr>
+        <w:t>premendo 2, si apre il menù dell’unità immobiliare. Al manutentore viene chiesto di digitare il numero corrispondente all’unità su cui lavorare. Digitando 2, si apre il menù di gestione di una stanza dell’unità selezionata; al manutentore viene chiesto di premere il numero corrispondente alla stanza su cui operare. Ora premendo 8 si apre il menu di gestione di un artefatto che va selezionata facendo premere al manutentore il numero corrispondente all’artefatto su</w:t>
+      </w:r>
+      <w:r>
+        <w:rPr>
+          <w:rFonts w:cstheme="minorHAnsi"/>
+          <w:color w:val="1A1B1C"/>
+          <w:sz w:val="28"/>
+          <w:szCs w:val="28"/>
+          <w:shd w:val="clear" w:color="auto" w:fill="FFFFFF"/>
+        </w:rPr>
+        <w:t xml:space="preserve"> cui lavorare. Ora, premendo 1</w:t>
+      </w:r>
+      <w:r>
+        <w:rPr>
+          <w:rFonts w:cstheme="minorHAnsi"/>
+          <w:color w:val="1A1B1C"/>
+          <w:sz w:val="28"/>
+          <w:szCs w:val="28"/>
+          <w:shd w:val="clear" w:color="auto" w:fill="FFFFFF"/>
+        </w:rPr>
+        <w:t xml:space="preserve"> si può visualizzare la descrizione dell’artefatto.</w:t>
+      </w:r>
+    </w:p>
+    <w:p>
+      <w:pPr>
+        <w:spacing w:line="240" w:lineRule="auto"/>
+        <w:rPr>
+          <w:rFonts w:cstheme="minorHAnsi"/>
+          <w:color w:val="1A1B1C"/>
+          <w:sz w:val="28"/>
+          <w:szCs w:val="28"/>
+          <w:shd w:val="clear" w:color="auto" w:fill="FFFFFF"/>
+        </w:rPr>
+      </w:pPr>
+      <w:r>
+        <w:rPr>
+          <w:rFonts w:cstheme="minorHAnsi"/>
+          <w:color w:val="1A1B1C"/>
+          <w:sz w:val="28"/>
+          <w:szCs w:val="28"/>
+          <w:shd w:val="clear" w:color="auto" w:fill="FFFFFF"/>
+        </w:rPr>
+        <w:t xml:space="preserve">23. </w:t>
+      </w:r>
+      <w:r>
+        <w:rPr>
+          <w:rFonts w:cstheme="minorHAnsi"/>
+          <w:color w:val="1A1B1C"/>
+          <w:sz w:val="28"/>
+          <w:szCs w:val="28"/>
+          <w:u w:val="single"/>
+          <w:shd w:val="clear" w:color="auto" w:fill="FFFFFF"/>
+        </w:rPr>
+        <w:t>Aggiunta di un sensore ad un artefatto:</w:t>
+      </w:r>
+      <w:r>
+        <w:rPr>
+          <w:rFonts w:cstheme="minorHAnsi"/>
+          <w:color w:val="1A1B1C"/>
+          <w:sz w:val="28"/>
+          <w:szCs w:val="28"/>
+          <w:shd w:val="clear" w:color="auto" w:fill="FFFFFF"/>
+        </w:rPr>
+        <w:t xml:space="preserve"> </w:t>
+      </w:r>
+      <w:r>
+        <w:rPr>
+          <w:rFonts w:cstheme="minorHAnsi"/>
+          <w:color w:val="1A1B1C"/>
+          <w:sz w:val="28"/>
+          <w:szCs w:val="28"/>
+          <w:shd w:val="clear" w:color="auto" w:fill="FFFFFF"/>
+        </w:rPr>
+        <w:t>premendo 2, si apre il menù dell’unità immobiliare. Al manutentore viene chiesto di digitare il numero corrispondente all’unità su cui lavorare. Digitando 2, si apre il menù di gestione di una stanza dell’unità selezionata; al manutentore viene chiesto di premere il numero corrispondente alla stanza su cui operare. Ora premendo 8 si apre il menu di gestione di un artefatto che va selezionata facendo premere al manutentore il numero corrispondente all’artefatto su</w:t>
+      </w:r>
+      <w:r>
+        <w:rPr>
+          <w:rFonts w:cstheme="minorHAnsi"/>
+          <w:color w:val="1A1B1C"/>
+          <w:sz w:val="28"/>
+          <w:szCs w:val="28"/>
+          <w:shd w:val="clear" w:color="auto" w:fill="FFFFFF"/>
+        </w:rPr>
+        <w:t xml:space="preserve"> cui lavorare. Ora, premendo 2</w:t>
+      </w:r>
+      <w:r>
+        <w:rPr>
+          <w:rFonts w:cstheme="minorHAnsi"/>
+          <w:color w:val="1A1B1C"/>
+          <w:sz w:val="28"/>
+          <w:szCs w:val="28"/>
+          <w:shd w:val="clear" w:color="auto" w:fill="FFFFFF"/>
+        </w:rPr>
+        <w:t xml:space="preserve"> si </w:t>
+      </w:r>
+      <w:r>
+        <w:rPr>
+          <w:rFonts w:cstheme="minorHAnsi"/>
+          <w:color w:val="1A1B1C"/>
+          <w:sz w:val="28"/>
+          <w:szCs w:val="28"/>
+          <w:shd w:val="clear" w:color="auto" w:fill="FFFFFF"/>
+        </w:rPr>
+        <w:t>avvia la procedura di inserimento di un sensore associato all’artefatto. Premendo 1 si decide di creare un nuovo sensore, del quale è richiesta la categoria di appartenenza e un nome adeguato. (link) Premendo 2 invece si decide di collegare all’artefatto un sensore già esistente che va indicato dal manutentore premendo il numero corrispondente.</w:t>
+      </w:r>
+    </w:p>
+    <w:p>
+      <w:pPr>
+        <w:spacing w:line="240" w:lineRule="auto"/>
+        <w:rPr>
+          <w:rFonts w:cstheme="minorHAnsi"/>
+          <w:color w:val="1A1B1C"/>
+          <w:sz w:val="28"/>
+          <w:szCs w:val="28"/>
+          <w:shd w:val="clear" w:color="auto" w:fill="FFFFFF"/>
+        </w:rPr>
+      </w:pPr>
+      <w:r>
+        <w:rPr>
+          <w:rFonts w:cstheme="minorHAnsi"/>
+          <w:color w:val="1A1B1C"/>
+          <w:sz w:val="28"/>
+          <w:szCs w:val="28"/>
+          <w:shd w:val="clear" w:color="auto" w:fill="FFFFFF"/>
+        </w:rPr>
+        <w:t xml:space="preserve">24. </w:t>
+      </w:r>
+      <w:r>
+        <w:rPr>
+          <w:rFonts w:cstheme="minorHAnsi"/>
+          <w:color w:val="1A1B1C"/>
+          <w:sz w:val="28"/>
+          <w:szCs w:val="28"/>
+          <w:u w:val="single"/>
+          <w:shd w:val="clear" w:color="auto" w:fill="FFFFFF"/>
+        </w:rPr>
+        <w:t>Rimozione di un sensore da un artefatto:</w:t>
+      </w:r>
+      <w:r>
+        <w:rPr>
+          <w:rFonts w:cstheme="minorHAnsi"/>
+          <w:color w:val="1A1B1C"/>
+          <w:sz w:val="28"/>
+          <w:szCs w:val="28"/>
+          <w:shd w:val="clear" w:color="auto" w:fill="FFFFFF"/>
+        </w:rPr>
+        <w:t xml:space="preserve"> </w:t>
+      </w:r>
+      <w:r>
+        <w:rPr>
+          <w:rFonts w:cstheme="minorHAnsi"/>
+          <w:color w:val="1A1B1C"/>
+          <w:sz w:val="28"/>
+          <w:szCs w:val="28"/>
+          <w:shd w:val="clear" w:color="auto" w:fill="FFFFFF"/>
+        </w:rPr>
+        <w:t>premendo 2, si apre il menù dell’unità immobiliare. Al manutentore viene chiesto di digitare il numero corrispondente all’unità su cui lavorare. Digitando 2, si apre il menù di gestione di una stanza dell’unità selezionata; al manutentore viene chiesto di premere il numero corrispondente alla stanza su cui operare. Ora premendo 8 si apre il menu di gestione di un artefatto che va selezionata facendo premere al manutentore il numero corrispondente all’artefatto su cui lavorare.</w:t>
+      </w:r>
+      <w:r>
+        <w:rPr>
+          <w:rFonts w:cstheme="minorHAnsi"/>
+          <w:color w:val="1A1B1C"/>
+          <w:sz w:val="28"/>
+          <w:szCs w:val="28"/>
+          <w:shd w:val="clear" w:color="auto" w:fill="FFFFFF"/>
+        </w:rPr>
+        <w:t xml:space="preserve"> Ora, premendo 3 si avvia la procedura di rimozione di un sensore dall’artefatto. Il manutentore è quindi chiamato ad inserire il numero corrispondente al sensore da rimuovere dall’artefatto. (link)</w:t>
+      </w:r>
+    </w:p>
+    <w:p>
+      <w:pPr>
+        <w:spacing w:line="240" w:lineRule="auto"/>
+        <w:rPr>
+          <w:rFonts w:cstheme="minorHAnsi"/>
+          <w:color w:val="1A1B1C"/>
+          <w:sz w:val="28"/>
+          <w:szCs w:val="28"/>
+          <w:shd w:val="clear" w:color="auto" w:fill="FFFFFF"/>
+        </w:rPr>
+      </w:pPr>
+      <w:r>
+        <w:rPr>
+          <w:rFonts w:cstheme="minorHAnsi"/>
+          <w:color w:val="1A1B1C"/>
+          <w:sz w:val="28"/>
+          <w:szCs w:val="28"/>
+          <w:shd w:val="clear" w:color="auto" w:fill="FFFFFF"/>
+        </w:rPr>
+        <w:lastRenderedPageBreak/>
+        <w:t xml:space="preserve">25. </w:t>
+      </w:r>
+      <w:r>
+        <w:rPr>
+          <w:rFonts w:cstheme="minorHAnsi"/>
+          <w:color w:val="1A1B1C"/>
+          <w:sz w:val="28"/>
+          <w:szCs w:val="28"/>
+          <w:u w:val="single"/>
+          <w:shd w:val="clear" w:color="auto" w:fill="FFFFFF"/>
+        </w:rPr>
+        <w:t>Aggiunta di un attuatore ad un artefatto:</w:t>
+      </w:r>
+      <w:r>
+        <w:rPr>
+          <w:rFonts w:cstheme="minorHAnsi"/>
+          <w:color w:val="1A1B1C"/>
+          <w:sz w:val="28"/>
+          <w:szCs w:val="28"/>
+          <w:shd w:val="clear" w:color="auto" w:fill="FFFFFF"/>
+        </w:rPr>
+        <w:t xml:space="preserve"> </w:t>
+      </w:r>
+      <w:r>
+        <w:rPr>
+          <w:rFonts w:cstheme="minorHAnsi"/>
+          <w:color w:val="1A1B1C"/>
+          <w:sz w:val="28"/>
+          <w:szCs w:val="28"/>
+          <w:shd w:val="clear" w:color="auto" w:fill="FFFFFF"/>
+        </w:rPr>
+        <w:t>premendo 2, si apre il menù dell’unità immobiliare. Al manutentore viene chiesto di digitare il numero corrispondente all’unità su cui lavorare. Digitando 2, si apre il menù di gestione di una stanza dell’unità selezionata; al manutentore viene chiesto di premere il numero corrispondente alla stanza su cui operare. Ora premendo 8 si apre il menu di gestione di un artefatto che va selezionata facendo premere al manutentore il numero corrispondente all’artefatto su cui lavorare.</w:t>
+      </w:r>
+      <w:r>
+        <w:rPr>
+          <w:rFonts w:cstheme="minorHAnsi"/>
+          <w:color w:val="1A1B1C"/>
+          <w:sz w:val="28"/>
+          <w:szCs w:val="28"/>
+          <w:shd w:val="clear" w:color="auto" w:fill="FFFFFF"/>
+        </w:rPr>
+        <w:t xml:space="preserve"> Ora, premendo 4 si avvia la procedura di inserimento di un attuatore associato all’artefatto. Premendo 1 si decide di creare un nuovo attuatore del quale il manutentore è chiamato a sceglierne la categoria e un nome appropriato (link). Premendo 2 invece si decide di collegare all’artefatto un attuatore esistente digitandone il numero corrispondente.</w:t>
+      </w:r>
+    </w:p>
+    <w:p>
+      <w:pPr>
+        <w:spacing w:line="240" w:lineRule="auto"/>
+        <w:rPr>
+          <w:rFonts w:cstheme="minorHAnsi"/>
+          <w:color w:val="1A1B1C"/>
+          <w:sz w:val="28"/>
+          <w:szCs w:val="28"/>
+          <w:shd w:val="clear" w:color="auto" w:fill="FFFFFF"/>
+        </w:rPr>
+      </w:pPr>
+      <w:r>
+        <w:rPr>
+          <w:rFonts w:cstheme="minorHAnsi"/>
+          <w:color w:val="1A1B1C"/>
+          <w:sz w:val="28"/>
+          <w:szCs w:val="28"/>
+          <w:shd w:val="clear" w:color="auto" w:fill="FFFFFF"/>
+        </w:rPr>
+        <w:t xml:space="preserve">26. </w:t>
+      </w:r>
+      <w:r>
+        <w:rPr>
+          <w:rFonts w:cstheme="minorHAnsi"/>
+          <w:color w:val="1A1B1C"/>
+          <w:sz w:val="28"/>
+          <w:szCs w:val="28"/>
+          <w:u w:val="single"/>
+          <w:shd w:val="clear" w:color="auto" w:fill="FFFFFF"/>
+        </w:rPr>
+        <w:t>Rimozione di un attuatore da un artefatto:</w:t>
+      </w:r>
+      <w:r>
+        <w:rPr>
+          <w:rFonts w:cstheme="minorHAnsi"/>
+          <w:color w:val="1A1B1C"/>
+          <w:sz w:val="28"/>
+          <w:szCs w:val="28"/>
+          <w:shd w:val="clear" w:color="auto" w:fill="FFFFFF"/>
+        </w:rPr>
+        <w:t xml:space="preserve"> </w:t>
+      </w:r>
+      <w:r>
+        <w:rPr>
+          <w:rFonts w:cstheme="minorHAnsi"/>
+          <w:color w:val="1A1B1C"/>
+          <w:sz w:val="28"/>
+          <w:szCs w:val="28"/>
+          <w:shd w:val="clear" w:color="auto" w:fill="FFFFFF"/>
+        </w:rPr>
+        <w:t>premendo 2, si apre il menù dell’unità immobiliare. Al manutentore viene chiesto di digitare il numero corrispondente all’unità su cui lavorare. Digitando 2, si apre il menù di gestione di una stanza dell’unità selezionata; al manutentore viene chiesto di premere il numero corrispondente alla stanza su cui operare. Ora premendo 8 si apre il menu di gestione di un artefatto che va selezionata facendo premere al manutentore il numero corrispondente all’artefatto su cui lavorare.</w:t>
+      </w:r>
+      <w:r>
+        <w:rPr>
+          <w:rFonts w:cstheme="minorHAnsi"/>
+          <w:color w:val="1A1B1C"/>
+          <w:sz w:val="28"/>
+          <w:szCs w:val="28"/>
+          <w:shd w:val="clear" w:color="auto" w:fill="FFFFFF"/>
+        </w:rPr>
+        <w:t xml:space="preserve"> Digitando 5 si decide di avviare la procedura di rimozione di un attuatore dall’artefatto in questione. Al manutentore è solo richiesto di premere il numero dell’attuatore da rimuovere.</w:t>
+      </w:r>
+    </w:p>
+    <w:p>
+      <w:pPr>
+        <w:spacing w:line="240" w:lineRule="auto"/>
+      </w:pPr>
+    </w:p>
+    <w:p>
+      <w:pPr>
+        <w:rPr>
+          <w:rFonts w:cstheme="minorHAnsi"/>
+          <w:color w:val="1A1B1C"/>
+          <w:sz w:val="28"/>
+          <w:szCs w:val="28"/>
+          <w:u w:val="single"/>
+          <w:shd w:val="clear" w:color="auto" w:fill="FFFFFF"/>
+        </w:rPr>
+      </w:pPr>
+      <w:r>
+        <w:rPr>
+          <w:rFonts w:cstheme="minorHAnsi"/>
+          <w:color w:val="1A1B1C"/>
+          <w:sz w:val="28"/>
+          <w:szCs w:val="28"/>
+          <w:u w:val="single"/>
+          <w:shd w:val="clear" w:color="auto" w:fill="FFFFFF"/>
+        </w:rPr>
+        <w:t>Scenari d’azione del fruitore:</w:t>
+      </w:r>
+    </w:p>
+    <w:p>
+      <w:pPr>
+        <w:rPr>
+          <w:rFonts w:cstheme="minorHAnsi"/>
+          <w:color w:val="1A1B1C"/>
+          <w:sz w:val="28"/>
+          <w:szCs w:val="28"/>
+          <w:shd w:val="clear" w:color="auto" w:fill="FFFFFF"/>
+        </w:rPr>
+      </w:pPr>
+      <w:r>
+        <w:rPr>
+          <w:rFonts w:cstheme="minorHAnsi"/>
+          <w:color w:val="1A1B1C"/>
+          <w:sz w:val="28"/>
+          <w:szCs w:val="28"/>
+          <w:shd w:val="clear" w:color="auto" w:fill="FFFFFF"/>
+        </w:rPr>
+        <w:t>1. Visualizzazione delle categorie di attuatori</w:t>
+      </w:r>
+      <w:r>
+        <w:rPr>
+          <w:rFonts w:cstheme="minorHAnsi"/>
+          <w:color w:val="1A1B1C"/>
+          <w:sz w:val="28"/>
+          <w:szCs w:val="28"/>
+          <w:shd w:val="clear" w:color="auto" w:fill="FFFFFF"/>
+        </w:rPr>
+        <w:br/>
+        <w:t>2. Visualizzazione delle categorie di sensori</w:t>
+      </w:r>
+      <w:r>
+        <w:rPr>
+          <w:rFonts w:cstheme="minorHAnsi"/>
+          <w:color w:val="1A1B1C"/>
+          <w:sz w:val="28"/>
+          <w:szCs w:val="28"/>
+          <w:shd w:val="clear" w:color="auto" w:fill="FFFFFF"/>
+        </w:rPr>
+        <w:br/>
+        <w:t>3. Visualizzazione della descrizione di un’unità immobiliare</w:t>
+      </w:r>
+      <w:r>
+        <w:rPr>
+          <w:rFonts w:cstheme="minorHAnsi"/>
+          <w:color w:val="1A1B1C"/>
+          <w:sz w:val="28"/>
+          <w:szCs w:val="28"/>
+          <w:shd w:val="clear" w:color="auto" w:fill="FFFFFF"/>
+        </w:rPr>
+        <w:br/>
+        <w:t>4. Visualizzazione della descrizione di una stanza</w:t>
+      </w:r>
+      <w:r>
+        <w:rPr>
+          <w:rFonts w:cstheme="minorHAnsi"/>
+          <w:color w:val="1A1B1C"/>
+          <w:sz w:val="28"/>
+          <w:szCs w:val="28"/>
+          <w:shd w:val="clear" w:color="auto" w:fill="FFFFFF"/>
+        </w:rPr>
+        <w:br/>
+        <w:t>5. Visualizzazione della descrizione di un artefatto</w:t>
+      </w:r>
+      <w:r>
+        <w:rPr>
+          <w:rFonts w:cstheme="minorHAnsi"/>
+          <w:color w:val="1A1B1C"/>
+          <w:sz w:val="28"/>
+          <w:szCs w:val="28"/>
+          <w:shd w:val="clear" w:color="auto" w:fill="FFFFFF"/>
+        </w:rPr>
+        <w:br/>
+        <w:t>6. Impostazione di una modalità operativa di un attuatore collegato ad una stanza</w:t>
+      </w:r>
+      <w:r>
+        <w:rPr>
+          <w:rFonts w:cstheme="minorHAnsi"/>
+          <w:color w:val="1A1B1C"/>
+          <w:sz w:val="28"/>
+          <w:szCs w:val="28"/>
+          <w:shd w:val="clear" w:color="auto" w:fill="FFFFFF"/>
+        </w:rPr>
+        <w:br/>
+        <w:t>7. Impostazione di una modalità operativa di un attuatore collegato ad un artefatto</w:t>
+      </w:r>
+      <w:r>
+        <w:rPr>
+          <w:rFonts w:cstheme="minorHAnsi"/>
+          <w:color w:val="1A1B1C"/>
+          <w:sz w:val="28"/>
+          <w:szCs w:val="28"/>
+          <w:shd w:val="clear" w:color="auto" w:fill="FFFFFF"/>
+        </w:rPr>
+        <w:br/>
+        <w:t>8. Creazione di una nuova regola di un’unità immobiliare</w:t>
+      </w:r>
+      <w:r>
+        <w:rPr>
+          <w:rFonts w:cstheme="minorHAnsi"/>
+          <w:color w:val="1A1B1C"/>
+          <w:sz w:val="28"/>
+          <w:szCs w:val="28"/>
+          <w:shd w:val="clear" w:color="auto" w:fill="FFFFFF"/>
+        </w:rPr>
+        <w:br/>
+        <w:t>9. Rimozione di una regola di un’unità immobiliare</w:t>
+      </w:r>
+      <w:r>
+        <w:rPr>
+          <w:rFonts w:cstheme="minorHAnsi"/>
+          <w:color w:val="1A1B1C"/>
+          <w:sz w:val="28"/>
+          <w:szCs w:val="28"/>
+          <w:shd w:val="clear" w:color="auto" w:fill="FFFFFF"/>
+        </w:rPr>
+        <w:br/>
+        <w:t>10. Visualizzazione delle regole di un’unità immobiliare</w:t>
+      </w:r>
+      <w:r>
+        <w:rPr>
+          <w:rFonts w:cstheme="minorHAnsi"/>
+          <w:color w:val="1A1B1C"/>
+          <w:sz w:val="28"/>
+          <w:szCs w:val="28"/>
+          <w:shd w:val="clear" w:color="auto" w:fill="FFFFFF"/>
+        </w:rPr>
+        <w:br/>
+        <w:t>11. Cambio Stato di un sensore</w:t>
+      </w:r>
+      <w:r>
+        <w:rPr>
+          <w:rFonts w:cstheme="minorHAnsi"/>
+          <w:color w:val="1A1B1C"/>
+          <w:sz w:val="28"/>
+          <w:szCs w:val="28"/>
+          <w:shd w:val="clear" w:color="auto" w:fill="FFFFFF"/>
+        </w:rPr>
+        <w:br/>
+        <w:t>12. Cambio Stato di un attuatore</w:t>
+      </w:r>
+      <w:r>
+        <w:rPr>
+          <w:rFonts w:cstheme="minorHAnsi"/>
+          <w:color w:val="1A1B1C"/>
+          <w:sz w:val="28"/>
+          <w:szCs w:val="28"/>
+          <w:shd w:val="clear" w:color="auto" w:fill="FFFFFF"/>
+        </w:rPr>
+        <w:br/>
+        <w:t>13. Attivazione/Disattivazione Regole</w:t>
+      </w:r>
+      <w:r>
+        <w:rPr>
+          <w:rFonts w:cstheme="minorHAnsi"/>
+          <w:color w:val="1A1B1C"/>
+          <w:sz w:val="28"/>
+          <w:szCs w:val="28"/>
+          <w:shd w:val="clear" w:color="auto" w:fill="FFFFFF"/>
+        </w:rPr>
+        <w:br/>
+        <w:t>14. Visualizzazione azioni programmate</w:t>
+      </w:r>
+    </w:p>
+    <w:p>
+      <w:pPr>
+        <w:rPr>
+          <w:rFonts w:cstheme="minorHAnsi"/>
+          <w:color w:val="1A1B1C"/>
+          <w:sz w:val="28"/>
+          <w:szCs w:val="28"/>
+          <w:shd w:val="clear" w:color="auto" w:fill="FFFFFF"/>
+        </w:rPr>
+      </w:pPr>
+      <w:r>
+        <w:rPr>
+          <w:rFonts w:cstheme="minorHAnsi"/>
+          <w:color w:val="1A1B1C"/>
+          <w:sz w:val="28"/>
+          <w:szCs w:val="28"/>
+          <w:shd w:val="clear" w:color="auto" w:fill="FFFFFF"/>
+        </w:rPr>
+        <w:lastRenderedPageBreak/>
+        <w:t xml:space="preserve">1. </w:t>
+      </w:r>
+      <w:r>
+        <w:rPr>
+          <w:rFonts w:cstheme="minorHAnsi"/>
+          <w:color w:val="1A1B1C"/>
+          <w:sz w:val="28"/>
+          <w:szCs w:val="28"/>
+          <w:u w:val="single"/>
+          <w:shd w:val="clear" w:color="auto" w:fill="FFFFFF"/>
+        </w:rPr>
+        <w:t>Visualizzazione delle categorie di attuatori</w:t>
+      </w:r>
+      <w:r>
+        <w:rPr>
+          <w:rFonts w:cstheme="minorHAnsi"/>
+          <w:color w:val="1A1B1C"/>
+          <w:sz w:val="28"/>
+          <w:szCs w:val="28"/>
+          <w:u w:val="single"/>
+          <w:shd w:val="clear" w:color="auto" w:fill="FFFFFF"/>
+        </w:rPr>
+        <w:t>:</w:t>
+      </w:r>
+      <w:r>
+        <w:rPr>
+          <w:rFonts w:cstheme="minorHAnsi"/>
+          <w:color w:val="1A1B1C"/>
+          <w:sz w:val="28"/>
+          <w:szCs w:val="28"/>
+          <w:u w:val="single"/>
+          <w:shd w:val="clear" w:color="auto" w:fill="FFFFFF"/>
+        </w:rPr>
+        <w:t xml:space="preserve"> </w:t>
+      </w:r>
+      <w:r>
+        <w:rPr>
+          <w:rFonts w:cstheme="minorHAnsi"/>
+          <w:color w:val="1A1B1C"/>
+          <w:sz w:val="28"/>
+          <w:szCs w:val="28"/>
+          <w:shd w:val="clear" w:color="auto" w:fill="FFFFFF"/>
+        </w:rPr>
+        <w:t>schiacciando 1 si accede al menu delle categorie dei dispositivi; premendo 2 si apre il menu delle categorie di attuatori e infine premendo 1 si visualizzano le stesse.</w:t>
+      </w:r>
+    </w:p>
+    <w:p>
+      <w:pPr>
+        <w:rPr>
+          <w:rFonts w:cstheme="minorHAnsi"/>
+          <w:color w:val="1A1B1C"/>
+          <w:sz w:val="28"/>
+          <w:szCs w:val="28"/>
+          <w:shd w:val="clear" w:color="auto" w:fill="FFFFFF"/>
+        </w:rPr>
+      </w:pPr>
+      <w:r>
+        <w:rPr>
+          <w:rFonts w:cstheme="minorHAnsi"/>
+          <w:color w:val="1A1B1C"/>
+          <w:sz w:val="28"/>
+          <w:szCs w:val="28"/>
+          <w:shd w:val="clear" w:color="auto" w:fill="FFFFFF"/>
+        </w:rPr>
+        <w:t xml:space="preserve">2. </w:t>
+      </w:r>
+      <w:r>
+        <w:rPr>
+          <w:rFonts w:cstheme="minorHAnsi"/>
+          <w:color w:val="1A1B1C"/>
+          <w:sz w:val="28"/>
+          <w:szCs w:val="28"/>
+          <w:u w:val="single"/>
+          <w:shd w:val="clear" w:color="auto" w:fill="FFFFFF"/>
+        </w:rPr>
+        <w:t xml:space="preserve">Visualizzazione delle categorie di sensori: </w:t>
+      </w:r>
+      <w:r>
+        <w:rPr>
+          <w:rFonts w:cstheme="minorHAnsi"/>
+          <w:color w:val="1A1B1C"/>
+          <w:sz w:val="28"/>
+          <w:szCs w:val="28"/>
+          <w:shd w:val="clear" w:color="auto" w:fill="FFFFFF"/>
+        </w:rPr>
+        <w:t>schiacciando 1 si accede al menu delle categorie dei dispositivi, premendo 1 si apre il menu delle categorie di sensori e infine premendo 1 si visualizzano le descrizioni delle stesse.</w:t>
+      </w:r>
+    </w:p>
+    <w:p>
+      <w:pPr>
+        <w:rPr>
+          <w:rFonts w:cstheme="minorHAnsi"/>
+          <w:color w:val="1A1B1C"/>
+          <w:sz w:val="28"/>
+          <w:szCs w:val="28"/>
+          <w:shd w:val="clear" w:color="auto" w:fill="FFFFFF"/>
+        </w:rPr>
+      </w:pPr>
+      <w:r>
+        <w:rPr>
+          <w:rFonts w:cstheme="minorHAnsi"/>
+          <w:color w:val="1A1B1C"/>
+          <w:sz w:val="28"/>
+          <w:szCs w:val="28"/>
+          <w:shd w:val="clear" w:color="auto" w:fill="FFFFFF"/>
+        </w:rPr>
+        <w:t xml:space="preserve">3. </w:t>
+      </w:r>
+      <w:r>
+        <w:rPr>
+          <w:rFonts w:cstheme="minorHAnsi"/>
+          <w:color w:val="1A1B1C"/>
+          <w:sz w:val="28"/>
+          <w:szCs w:val="28"/>
+          <w:u w:val="single"/>
+          <w:shd w:val="clear" w:color="auto" w:fill="FFFFFF"/>
+        </w:rPr>
+        <w:t xml:space="preserve">Visualizzazione della descrizione di un’unità immobiliare: </w:t>
+      </w:r>
+      <w:r>
+        <w:rPr>
+          <w:rFonts w:cstheme="minorHAnsi"/>
+          <w:color w:val="1A1B1C"/>
+          <w:sz w:val="28"/>
+          <w:szCs w:val="28"/>
+          <w:shd w:val="clear" w:color="auto" w:fill="FFFFFF"/>
+        </w:rPr>
+        <w:t>schiacciando 2</w:t>
+      </w:r>
+      <w:r>
+        <w:rPr>
+          <w:rFonts w:cstheme="minorHAnsi"/>
+          <w:color w:val="1A1B1C"/>
+          <w:sz w:val="28"/>
+          <w:szCs w:val="28"/>
+          <w:shd w:val="clear" w:color="auto" w:fill="FFFFFF"/>
+        </w:rPr>
+        <w:t xml:space="preserve"> si accede al menu delle unità immobiliari; premendo il numero dell’unità su cui andare a lavorare si accede a quella specifica unità immobiliare. Digitando 1 si accede al menu di gestione dell’unità selezionata e infine premendo 1 si visualizza la sua descrizione.</w:t>
+      </w:r>
+    </w:p>
+    <w:p>
+      <w:pPr>
+        <w:rPr>
+          <w:rFonts w:cstheme="minorHAnsi"/>
+          <w:color w:val="1A1B1C"/>
+          <w:sz w:val="28"/>
+          <w:szCs w:val="28"/>
+          <w:shd w:val="clear" w:color="auto" w:fill="FFFFFF"/>
+        </w:rPr>
+      </w:pPr>
+      <w:r>
+        <w:rPr>
+          <w:rFonts w:cstheme="minorHAnsi"/>
+          <w:color w:val="1A1B1C"/>
+          <w:sz w:val="28"/>
+          <w:szCs w:val="28"/>
+          <w:shd w:val="clear" w:color="auto" w:fill="FFFFFF"/>
+        </w:rPr>
+        <w:t xml:space="preserve">4. </w:t>
+      </w:r>
+      <w:r>
+        <w:rPr>
+          <w:rFonts w:cstheme="minorHAnsi"/>
+          <w:color w:val="1A1B1C"/>
+          <w:sz w:val="28"/>
+          <w:szCs w:val="28"/>
+          <w:u w:val="single"/>
+          <w:shd w:val="clear" w:color="auto" w:fill="FFFFFF"/>
+        </w:rPr>
+        <w:t xml:space="preserve">Visualizzazione della descrizione di una stanza: </w:t>
+      </w:r>
+      <w:r>
+        <w:rPr>
+          <w:rFonts w:cstheme="minorHAnsi"/>
+          <w:color w:val="1A1B1C"/>
+          <w:sz w:val="28"/>
+          <w:szCs w:val="28"/>
+          <w:shd w:val="clear" w:color="auto" w:fill="FFFFFF"/>
+        </w:rPr>
+        <w:t>schiacciando 2</w:t>
+      </w:r>
+      <w:r>
+        <w:rPr>
+          <w:rFonts w:cstheme="minorHAnsi"/>
+          <w:color w:val="1A1B1C"/>
+          <w:sz w:val="28"/>
+          <w:szCs w:val="28"/>
+          <w:shd w:val="clear" w:color="auto" w:fill="FFFFFF"/>
+        </w:rPr>
+        <w:t xml:space="preserve"> si accede al menu delle unità immobiliari; premendo il numero dell’unità su cui a</w:t>
+      </w:r>
+      <w:r>
+        <w:rPr>
+          <w:rFonts w:cstheme="minorHAnsi"/>
+          <w:color w:val="1A1B1C"/>
+          <w:sz w:val="28"/>
+          <w:szCs w:val="28"/>
+          <w:shd w:val="clear" w:color="auto" w:fill="FFFFFF"/>
+        </w:rPr>
+        <w:t>ndare a lavorare si accede a quella</w:t>
+      </w:r>
+      <w:r>
+        <w:rPr>
+          <w:rFonts w:cstheme="minorHAnsi"/>
+          <w:color w:val="1A1B1C"/>
+          <w:sz w:val="28"/>
+          <w:szCs w:val="28"/>
+          <w:shd w:val="clear" w:color="auto" w:fill="FFFFFF"/>
+        </w:rPr>
+        <w:t xml:space="preserve"> specifica unità immobiliare.</w:t>
+      </w:r>
+      <w:r>
+        <w:rPr>
+          <w:rFonts w:cstheme="minorHAnsi"/>
+          <w:color w:val="1A1B1C"/>
+          <w:sz w:val="28"/>
+          <w:szCs w:val="28"/>
+          <w:shd w:val="clear" w:color="auto" w:fill="FFFFFF"/>
+        </w:rPr>
+        <w:t xml:space="preserve"> Digitando 2 si accede al menu di gestione di una singola stanza che il fruitore è chiamato ad indicare specificandone il numero. Infine premendo 1 si visualizza la descrizione della stanza selezionata.</w:t>
+      </w:r>
+    </w:p>
+    <w:p>
+      <w:pPr>
+        <w:rPr>
+          <w:rFonts w:cstheme="minorHAnsi"/>
+          <w:color w:val="1A1B1C"/>
+          <w:sz w:val="28"/>
+          <w:szCs w:val="28"/>
+          <w:shd w:val="clear" w:color="auto" w:fill="FFFFFF"/>
+        </w:rPr>
+      </w:pPr>
+      <w:r>
+        <w:rPr>
+          <w:rFonts w:cstheme="minorHAnsi"/>
+          <w:color w:val="1A1B1C"/>
+          <w:sz w:val="28"/>
+          <w:szCs w:val="28"/>
+          <w:shd w:val="clear" w:color="auto" w:fill="FFFFFF"/>
+        </w:rPr>
+        <w:t xml:space="preserve">5. </w:t>
+      </w:r>
+      <w:r>
+        <w:rPr>
+          <w:rFonts w:cstheme="minorHAnsi"/>
+          <w:color w:val="1A1B1C"/>
+          <w:sz w:val="28"/>
+          <w:szCs w:val="28"/>
+          <w:u w:val="single"/>
+          <w:shd w:val="clear" w:color="auto" w:fill="FFFFFF"/>
+        </w:rPr>
+        <w:t xml:space="preserve">Visualizzazione della descrizione di un artefatto: </w:t>
+      </w:r>
+      <w:r>
+        <w:rPr>
+          <w:rFonts w:cstheme="minorHAnsi"/>
+          <w:color w:val="1A1B1C"/>
+          <w:sz w:val="28"/>
+          <w:szCs w:val="28"/>
+          <w:shd w:val="clear" w:color="auto" w:fill="FFFFFF"/>
+        </w:rPr>
+        <w:t>schiacciando 2</w:t>
+      </w:r>
+      <w:r>
+        <w:rPr>
+          <w:rFonts w:cstheme="minorHAnsi"/>
+          <w:color w:val="1A1B1C"/>
+          <w:sz w:val="28"/>
+          <w:szCs w:val="28"/>
+          <w:shd w:val="clear" w:color="auto" w:fill="FFFFFF"/>
+        </w:rPr>
+        <w:t xml:space="preserve"> si accede al menu delle unità immobiliari; premendo il numero dell’unità su cui andare a lavorare si accede a quella specifica unità immobiliare. Digitando 2 si accede al menu di gestione di una singola stanza che il fruitore è chiamato ad indicare specificandone il numero.</w:t>
+      </w:r>
+      <w:r>
+        <w:rPr>
+          <w:rFonts w:cstheme="minorHAnsi"/>
+          <w:color w:val="1A1B1C"/>
+          <w:sz w:val="28"/>
+          <w:szCs w:val="28"/>
+          <w:shd w:val="clear" w:color="auto" w:fill="FFFFFF"/>
+        </w:rPr>
+        <w:t xml:space="preserve"> Digitando 2 si accede al menu di gestione di un artefatto contenuto nella stanza. Al fruitore è quindi chiesto di inserire il numero dell’artefatto su cui operare. Infine premendo 1 si può visualizzare la descrizione di tale artefatto.</w:t>
+      </w:r>
+    </w:p>
+    <w:p>
+      <w:pPr>
+        <w:rPr>
+          <w:rFonts w:cstheme="minorHAnsi"/>
+          <w:color w:val="1A1B1C"/>
+          <w:sz w:val="28"/>
+          <w:szCs w:val="28"/>
+          <w:shd w:val="clear" w:color="auto" w:fill="FFFFFF"/>
+        </w:rPr>
+      </w:pPr>
+      <w:r>
+        <w:rPr>
+          <w:rFonts w:cstheme="minorHAnsi"/>
+          <w:color w:val="1A1B1C"/>
+          <w:sz w:val="28"/>
+          <w:szCs w:val="28"/>
+          <w:shd w:val="clear" w:color="auto" w:fill="FFFFFF"/>
+        </w:rPr>
+        <w:t xml:space="preserve">6. </w:t>
+      </w:r>
+      <w:r>
+        <w:rPr>
+          <w:rFonts w:cstheme="minorHAnsi"/>
+          <w:color w:val="1A1B1C"/>
+          <w:sz w:val="28"/>
+          <w:szCs w:val="28"/>
+          <w:u w:val="single"/>
+          <w:shd w:val="clear" w:color="auto" w:fill="FFFFFF"/>
+        </w:rPr>
+        <w:t>Impostazione di una modalità operativa di un attuatore associato ad una stanza:</w:t>
+      </w:r>
+      <w:r>
+        <w:rPr>
+          <w:rFonts w:cstheme="minorHAnsi"/>
+          <w:color w:val="1A1B1C"/>
+          <w:sz w:val="28"/>
+          <w:szCs w:val="28"/>
+          <w:u w:val="single"/>
+          <w:shd w:val="clear" w:color="auto" w:fill="FFFFFF"/>
+        </w:rPr>
+        <w:t xml:space="preserve"> </w:t>
+      </w:r>
+      <w:r>
+        <w:rPr>
+          <w:rFonts w:cstheme="minorHAnsi"/>
+          <w:color w:val="1A1B1C"/>
+          <w:sz w:val="28"/>
+          <w:szCs w:val="28"/>
+          <w:shd w:val="clear" w:color="auto" w:fill="FFFFFF"/>
+        </w:rPr>
+        <w:t>schiacciando 2</w:t>
+      </w:r>
+      <w:r>
+        <w:rPr>
+          <w:rFonts w:cstheme="minorHAnsi"/>
+          <w:color w:val="1A1B1C"/>
+          <w:sz w:val="28"/>
+          <w:szCs w:val="28"/>
+          <w:shd w:val="clear" w:color="auto" w:fill="FFFFFF"/>
+        </w:rPr>
+        <w:t xml:space="preserve"> si accede al menu delle unità immobiliari; premendo il numero dell’unità su cui andare a lavorare si accede a quella specifica unità immobiliare. Digitando 2 si accede al menu di gestione di una singola stanza che il fruitore è chiamato ad indicare specificandone il numero</w:t>
+      </w:r>
+      <w:r>
+        <w:rPr>
+          <w:rFonts w:cstheme="minorHAnsi"/>
+          <w:color w:val="1A1B1C"/>
+          <w:sz w:val="28"/>
+          <w:szCs w:val="28"/>
+          <w:shd w:val="clear" w:color="auto" w:fill="FFFFFF"/>
+        </w:rPr>
+        <w:t>. Digitando 3 si decide di impostare la modalità operativa di un attuatore associato alla stanza. Il fruitore è quindi chiamato a scegliere su quale attuatore della stanza operare e a sceglierne la nuova modalità operativa (se possibile, dato che un attuatore con una sola modalità operativa non può cambiarla). (link)</w:t>
+      </w:r>
+    </w:p>
+    <w:p>
+      <w:pPr>
+        <w:rPr>
+          <w:rFonts w:cstheme="minorHAnsi"/>
+          <w:color w:val="1A1B1C"/>
+          <w:sz w:val="28"/>
+          <w:szCs w:val="28"/>
+          <w:shd w:val="clear" w:color="auto" w:fill="FFFFFF"/>
+        </w:rPr>
+      </w:pPr>
+      <w:r>
+        <w:rPr>
+          <w:rFonts w:cstheme="minorHAnsi"/>
+          <w:color w:val="1A1B1C"/>
+          <w:sz w:val="28"/>
+          <w:szCs w:val="28"/>
+          <w:shd w:val="clear" w:color="auto" w:fill="FFFFFF"/>
+        </w:rPr>
+        <w:t xml:space="preserve">7. </w:t>
+      </w:r>
+      <w:r>
+        <w:rPr>
+          <w:rFonts w:cstheme="minorHAnsi"/>
+          <w:color w:val="1A1B1C"/>
+          <w:sz w:val="28"/>
+          <w:szCs w:val="28"/>
+          <w:u w:val="single"/>
+          <w:shd w:val="clear" w:color="auto" w:fill="FFFFFF"/>
+        </w:rPr>
+        <w:t>Impostazione di una modalità operativa di un a</w:t>
+      </w:r>
+      <w:r>
+        <w:rPr>
+          <w:rFonts w:cstheme="minorHAnsi"/>
+          <w:color w:val="1A1B1C"/>
+          <w:sz w:val="28"/>
+          <w:szCs w:val="28"/>
+          <w:u w:val="single"/>
+          <w:shd w:val="clear" w:color="auto" w:fill="FFFFFF"/>
+        </w:rPr>
+        <w:t>ttuatore associato ad un artefatto</w:t>
+      </w:r>
+      <w:r>
+        <w:rPr>
+          <w:rFonts w:cstheme="minorHAnsi"/>
+          <w:color w:val="1A1B1C"/>
+          <w:sz w:val="28"/>
+          <w:szCs w:val="28"/>
+          <w:u w:val="single"/>
+          <w:shd w:val="clear" w:color="auto" w:fill="FFFFFF"/>
+        </w:rPr>
+        <w:t>:</w:t>
+      </w:r>
+      <w:r>
+        <w:rPr>
+          <w:rFonts w:cstheme="minorHAnsi"/>
+          <w:color w:val="1A1B1C"/>
+          <w:sz w:val="28"/>
+          <w:szCs w:val="28"/>
+          <w:u w:val="single"/>
+          <w:shd w:val="clear" w:color="auto" w:fill="FFFFFF"/>
+        </w:rPr>
+        <w:t xml:space="preserve"> </w:t>
+      </w:r>
+      <w:r>
+        <w:rPr>
+          <w:rFonts w:cstheme="minorHAnsi"/>
+          <w:color w:val="1A1B1C"/>
+          <w:sz w:val="28"/>
+          <w:szCs w:val="28"/>
+          <w:shd w:val="clear" w:color="auto" w:fill="FFFFFF"/>
+        </w:rPr>
+        <w:t xml:space="preserve">schiacciando due si accede al menu delle unità immobiliari; premendo il numero dell’unità su cui andare a lavorare si accede a quella specifica unità immobiliare. Digitando 2 si accede al menu di gestione di una singola stanza che il fruitore è </w:t>
+      </w:r>
+      <w:r>
+        <w:rPr>
+          <w:rFonts w:cstheme="minorHAnsi"/>
+          <w:color w:val="1A1B1C"/>
+          <w:sz w:val="28"/>
+          <w:szCs w:val="28"/>
+          <w:shd w:val="clear" w:color="auto" w:fill="FFFFFF"/>
+        </w:rPr>
+        <w:lastRenderedPageBreak/>
+        <w:t>chiamato ad indicare specificandone il numero.</w:t>
+      </w:r>
+      <w:r>
+        <w:rPr>
+          <w:rFonts w:cstheme="minorHAnsi"/>
+          <w:color w:val="1A1B1C"/>
+          <w:sz w:val="28"/>
+          <w:szCs w:val="28"/>
+          <w:shd w:val="clear" w:color="auto" w:fill="FFFFFF"/>
+        </w:rPr>
+        <w:t xml:space="preserve"> Digitando 2 si decide di aprire il menu di gestione di un artefatto che il fruitore è chiamato a scegliere indicandone il numero corrispondente. Infine premendo 2 si avvia la procedura di impostazione della modalità di un attuatore associato all’artefatto selezionato. Il fruitore è chiamato ad indicare il numero dell’attuatore su cui lavorare e la modalità operativa da impostarvi (</w:t>
+      </w:r>
+      <w:r>
+        <w:rPr>
+          <w:rFonts w:cstheme="minorHAnsi"/>
+          <w:color w:val="1A1B1C"/>
+          <w:sz w:val="28"/>
+          <w:szCs w:val="28"/>
+          <w:shd w:val="clear" w:color="auto" w:fill="FFFFFF"/>
+        </w:rPr>
+        <w:t>se possibile, dato che un attuatore con una sola modalità operativa non può cambiarla). (link)</w:t>
+      </w:r>
+    </w:p>
+    <w:p>
+      <w:pPr>
+        <w:rPr>
+          <w:rFonts w:cstheme="minorHAnsi"/>
+          <w:color w:val="1A1B1C"/>
+          <w:sz w:val="28"/>
+          <w:szCs w:val="28"/>
+          <w:shd w:val="clear" w:color="auto" w:fill="FFFFFF"/>
+        </w:rPr>
+      </w:pPr>
+      <w:r>
+        <w:rPr>
+          <w:rFonts w:cstheme="minorHAnsi"/>
+          <w:color w:val="1A1B1C"/>
+          <w:sz w:val="28"/>
+          <w:szCs w:val="28"/>
+          <w:shd w:val="clear" w:color="auto" w:fill="FFFFFF"/>
+        </w:rPr>
+        <w:t xml:space="preserve">8. </w:t>
+      </w:r>
+      <w:r>
+        <w:rPr>
+          <w:rFonts w:cstheme="minorHAnsi"/>
+          <w:color w:val="1A1B1C"/>
+          <w:sz w:val="28"/>
+          <w:szCs w:val="28"/>
+          <w:u w:val="single"/>
+          <w:shd w:val="clear" w:color="auto" w:fill="FFFFFF"/>
+        </w:rPr>
+        <w:t xml:space="preserve">Creazione di una nuova regola dell’unità immobiliare: </w:t>
+      </w:r>
+      <w:r>
+        <w:rPr>
+          <w:rFonts w:cstheme="minorHAnsi"/>
+          <w:color w:val="1A1B1C"/>
+          <w:sz w:val="28"/>
+          <w:szCs w:val="28"/>
+          <w:shd w:val="clear" w:color="auto" w:fill="FFFFFF"/>
+        </w:rPr>
+        <w:t>schiacciando 2</w:t>
+      </w:r>
+      <w:r>
+        <w:rPr>
+          <w:rFonts w:cstheme="minorHAnsi"/>
+          <w:color w:val="1A1B1C"/>
+          <w:sz w:val="28"/>
+          <w:szCs w:val="28"/>
+          <w:shd w:val="clear" w:color="auto" w:fill="FFFFFF"/>
+        </w:rPr>
+        <w:t xml:space="preserve"> si accede al menu delle unità immobiliari; premendo il numero dell’unità su cui andare a lavorare si accede a quella specifica unità immobiliare.</w:t>
+      </w:r>
+      <w:r>
+        <w:rPr>
+          <w:rFonts w:cstheme="minorHAnsi"/>
+          <w:color w:val="1A1B1C"/>
+          <w:sz w:val="28"/>
+          <w:szCs w:val="28"/>
+          <w:shd w:val="clear" w:color="auto" w:fill="FFFFFF"/>
+        </w:rPr>
+        <w:t xml:space="preserve"> Digitando 3 si avvia la procedura di creazione di una nuova regola. Al fruitore viene chiesto di inserire un antecedente oppure di non farlo lasciando che questo sia identicamente uguale a TRUE. Se decide di inserirlo allora è poi chiamato a selezionare un sensore tra quelli presenti nell’unità e poi una sua informazione rilevabile. </w:t>
+      </w:r>
+      <w:proofErr w:type="gramStart"/>
+      <w:r>
+        <w:rPr>
+          <w:rFonts w:cstheme="minorHAnsi"/>
+          <w:color w:val="1A1B1C"/>
+          <w:sz w:val="28"/>
+          <w:szCs w:val="28"/>
+          <w:shd w:val="clear" w:color="auto" w:fill="FFFFFF"/>
+        </w:rPr>
+        <w:t>E’</w:t>
+      </w:r>
+      <w:proofErr w:type="gramEnd"/>
+      <w:r>
+        <w:rPr>
+          <w:rFonts w:cstheme="minorHAnsi"/>
+          <w:color w:val="1A1B1C"/>
+          <w:sz w:val="28"/>
+          <w:szCs w:val="28"/>
+          <w:shd w:val="clear" w:color="auto" w:fill="FFFFFF"/>
+        </w:rPr>
+        <w:t xml:space="preserve"> poi chiamato ad inserire un operatore di confronto (&gt;, &lt;= </w:t>
+      </w:r>
+      <w:proofErr w:type="spellStart"/>
+      <w:r>
+        <w:rPr>
+          <w:rFonts w:cstheme="minorHAnsi"/>
+          <w:color w:val="1A1B1C"/>
+          <w:sz w:val="28"/>
+          <w:szCs w:val="28"/>
+          <w:shd w:val="clear" w:color="auto" w:fill="FFFFFF"/>
+        </w:rPr>
+        <w:t>ecc</w:t>
+      </w:r>
+      <w:proofErr w:type="spellEnd"/>
+      <w:r>
+        <w:rPr>
+          <w:rFonts w:cstheme="minorHAnsi"/>
+          <w:color w:val="1A1B1C"/>
+          <w:sz w:val="28"/>
+          <w:szCs w:val="28"/>
+          <w:shd w:val="clear" w:color="auto" w:fill="FFFFFF"/>
+        </w:rPr>
+        <w:t xml:space="preserve">) e infine, per completare la prima condizione, un nuovo sensore, con annessa informazione rilevabile, oppure una costante numerica o scalare. Al termine dell’inserimento della prima condizione viene chiesto al fruitore se continuare con l’inserimento di una nuova condizione, concatenata alla precedente mediante l’inserimento di un operatore logico (AND oppure OR), oppure se terminare l’antecedente e passare alla costruzione del conseguente. Se il fruitore decide di continuare la costruzione dell’antecedente, inserirà l’operatore logico e ripeterà i passi sopracitati. </w:t>
+      </w:r>
+      <w:r>
+        <w:rPr>
+          <w:rFonts w:cstheme="minorHAnsi"/>
+          <w:color w:val="1A1B1C"/>
+          <w:sz w:val="28"/>
+          <w:szCs w:val="28"/>
+          <w:shd w:val="clear" w:color="auto" w:fill="FFFFFF"/>
+        </w:rPr>
+        <w:br/>
+        <w:t>All’inizio della costruzione del conseguente</w:t>
+      </w:r>
+      <w:r>
+        <w:rPr>
+          <w:rFonts w:cstheme="minorHAnsi"/>
+          <w:color w:val="1A1B1C"/>
+          <w:sz w:val="28"/>
+          <w:szCs w:val="28"/>
+          <w:shd w:val="clear" w:color="auto" w:fill="FFFFFF"/>
+        </w:rPr>
+        <w:t xml:space="preserve"> viene chiesto al manutentore quale attuatore sarà coinvolto nella prima azione del conseguente. Una volta indicato, premendone il numero corrispondente, verrà chiesto al fruitore quale modalità operativa assegnargli (compresi i nuovi valori dei parametri della modalità qualora questa fosse parametrica) e infine se desidera programmare tale azione ad un orario di “start” a cui eseguirla. In caso il fruitore decida di programmarla, sarà necessario l’inserimento di un orario di start (link). Al fruitore viene poi chiesto se continuare con la costruzione dell’antecedente oppure terminare la creazione della regola. </w:t>
+      </w:r>
+      <w:r>
+        <w:rPr>
+          <w:rFonts w:cstheme="minorHAnsi"/>
+          <w:color w:val="1A1B1C"/>
+          <w:sz w:val="28"/>
+          <w:szCs w:val="28"/>
+          <w:shd w:val="clear" w:color="auto" w:fill="FFFFFF"/>
+        </w:rPr>
+        <w:br/>
+        <w:t>Nota ulteriore per la costruzione dell’antecedente: è possibile scegliere tra i sensori dell’unità anche il “sensore orologio” che consente di costruire l’antecedente mediante condizioni che coinvolgano il tempo nell’arco di una giornata. Al fruitore è richiesto di inserire un orario temporale nel formato corretto, pena il reinserimento dello stesso (link).</w:t>
+      </w:r>
+    </w:p>
+    <w:p>
+      <w:pPr>
+        <w:rPr>
+          <w:rFonts w:cstheme="minorHAnsi"/>
+          <w:color w:val="1A1B1C"/>
+          <w:sz w:val="28"/>
+          <w:szCs w:val="28"/>
+          <w:shd w:val="clear" w:color="auto" w:fill="FFFFFF"/>
+        </w:rPr>
+      </w:pPr>
+      <w:r>
+        <w:rPr>
+          <w:rFonts w:cstheme="minorHAnsi"/>
+          <w:color w:val="1A1B1C"/>
+          <w:sz w:val="28"/>
+          <w:szCs w:val="28"/>
+          <w:shd w:val="clear" w:color="auto" w:fill="FFFFFF"/>
+        </w:rPr>
+        <w:t xml:space="preserve">9. </w:t>
+      </w:r>
+      <w:r>
+        <w:rPr>
+          <w:rFonts w:cstheme="minorHAnsi"/>
+          <w:color w:val="1A1B1C"/>
+          <w:sz w:val="28"/>
+          <w:szCs w:val="28"/>
+          <w:u w:val="single"/>
+          <w:shd w:val="clear" w:color="auto" w:fill="FFFFFF"/>
+        </w:rPr>
+        <w:t>Rimozione di una regola di un’unità immobiliare:</w:t>
+      </w:r>
+      <w:r>
+        <w:rPr>
+          <w:rFonts w:cstheme="minorHAnsi"/>
+          <w:color w:val="1A1B1C"/>
+          <w:sz w:val="28"/>
+          <w:szCs w:val="28"/>
+          <w:u w:val="single"/>
+          <w:shd w:val="clear" w:color="auto" w:fill="FFFFFF"/>
+        </w:rPr>
+        <w:t xml:space="preserve"> </w:t>
+      </w:r>
+      <w:r>
+        <w:rPr>
+          <w:rFonts w:cstheme="minorHAnsi"/>
+          <w:color w:val="1A1B1C"/>
+          <w:sz w:val="28"/>
+          <w:szCs w:val="28"/>
+          <w:shd w:val="clear" w:color="auto" w:fill="FFFFFF"/>
+        </w:rPr>
+        <w:t xml:space="preserve">schiacciando </w:t>
+      </w:r>
+      <w:r>
+        <w:rPr>
+          <w:rFonts w:cstheme="minorHAnsi"/>
+          <w:color w:val="1A1B1C"/>
+          <w:sz w:val="28"/>
+          <w:szCs w:val="28"/>
+          <w:shd w:val="clear" w:color="auto" w:fill="FFFFFF"/>
+        </w:rPr>
+        <w:t>2</w:t>
+      </w:r>
+      <w:r>
+        <w:rPr>
+          <w:rFonts w:cstheme="minorHAnsi"/>
+          <w:color w:val="1A1B1C"/>
+          <w:sz w:val="28"/>
+          <w:szCs w:val="28"/>
+          <w:shd w:val="clear" w:color="auto" w:fill="FFFFFF"/>
+        </w:rPr>
+        <w:t xml:space="preserve"> si accede al menu delle unità immobiliari; premendo il numero dell’unità su cui andare a lavorare si </w:t>
+      </w:r>
+      <w:r>
+        <w:rPr>
+          <w:rFonts w:cstheme="minorHAnsi"/>
+          <w:color w:val="1A1B1C"/>
+          <w:sz w:val="28"/>
+          <w:szCs w:val="28"/>
+          <w:shd w:val="clear" w:color="auto" w:fill="FFFFFF"/>
+        </w:rPr>
+        <w:lastRenderedPageBreak/>
+        <w:t>accede a quella specifica unità immobiliare</w:t>
+      </w:r>
+      <w:r>
+        <w:rPr>
+          <w:rFonts w:cstheme="minorHAnsi"/>
+          <w:color w:val="1A1B1C"/>
+          <w:sz w:val="28"/>
+          <w:szCs w:val="28"/>
+          <w:shd w:val="clear" w:color="auto" w:fill="FFFFFF"/>
+        </w:rPr>
+        <w:t>. Premendo 4 si avvia la procedura di rimozione di una regola dall’unità immobiliare. Il fruitore è quindi chiamato a digitare il numero corrispondente alla regola da eliminare.</w:t>
+      </w:r>
+    </w:p>
+    <w:p>
+      <w:pPr>
+        <w:rPr>
+          <w:rFonts w:cstheme="minorHAnsi"/>
+          <w:color w:val="1A1B1C"/>
+          <w:sz w:val="28"/>
+          <w:szCs w:val="28"/>
+          <w:shd w:val="clear" w:color="auto" w:fill="FFFFFF"/>
+        </w:rPr>
+      </w:pPr>
+      <w:r>
+        <w:rPr>
+          <w:rFonts w:cstheme="minorHAnsi"/>
+          <w:color w:val="1A1B1C"/>
+          <w:sz w:val="28"/>
+          <w:szCs w:val="28"/>
+          <w:shd w:val="clear" w:color="auto" w:fill="FFFFFF"/>
+        </w:rPr>
+        <w:t xml:space="preserve">10. </w:t>
+      </w:r>
+      <w:r>
+        <w:rPr>
+          <w:rFonts w:cstheme="minorHAnsi"/>
+          <w:color w:val="1A1B1C"/>
+          <w:sz w:val="28"/>
+          <w:szCs w:val="28"/>
+          <w:u w:val="single"/>
+          <w:shd w:val="clear" w:color="auto" w:fill="FFFFFF"/>
+        </w:rPr>
+        <w:t>Visualizzazione delle regole di un’unità immobiliare:</w:t>
+      </w:r>
+      <w:r>
+        <w:rPr>
+          <w:rFonts w:cstheme="minorHAnsi"/>
+          <w:color w:val="1A1B1C"/>
+          <w:sz w:val="28"/>
+          <w:szCs w:val="28"/>
+          <w:u w:val="single"/>
+          <w:shd w:val="clear" w:color="auto" w:fill="FFFFFF"/>
+        </w:rPr>
+        <w:t xml:space="preserve"> </w:t>
+      </w:r>
+      <w:r>
+        <w:rPr>
+          <w:rFonts w:cstheme="minorHAnsi"/>
+          <w:color w:val="1A1B1C"/>
+          <w:sz w:val="28"/>
+          <w:szCs w:val="28"/>
+          <w:shd w:val="clear" w:color="auto" w:fill="FFFFFF"/>
+        </w:rPr>
+        <w:t>schiacciando 2</w:t>
+      </w:r>
+      <w:r>
+        <w:rPr>
+          <w:rFonts w:cstheme="minorHAnsi"/>
+          <w:color w:val="1A1B1C"/>
+          <w:sz w:val="28"/>
+          <w:szCs w:val="28"/>
+          <w:shd w:val="clear" w:color="auto" w:fill="FFFFFF"/>
+        </w:rPr>
+        <w:t xml:space="preserve"> si accede al menu delle unità immobiliari; premendo il numero dell’unità su cui andare a lavorare si accede a quella specifica unità immobiliare</w:t>
+      </w:r>
+      <w:r>
+        <w:rPr>
+          <w:rFonts w:cstheme="minorHAnsi"/>
+          <w:color w:val="1A1B1C"/>
+          <w:sz w:val="28"/>
+          <w:szCs w:val="28"/>
+          <w:shd w:val="clear" w:color="auto" w:fill="FFFFFF"/>
+        </w:rPr>
+        <w:t>. Premendo 5 si visualizzano le regole dell’unità immobiliare.</w:t>
+      </w:r>
+    </w:p>
+    <w:p>
+      <w:pPr>
+        <w:rPr>
+          <w:rFonts w:cstheme="minorHAnsi"/>
+          <w:color w:val="1A1B1C"/>
+          <w:sz w:val="28"/>
+          <w:szCs w:val="28"/>
+          <w:shd w:val="clear" w:color="auto" w:fill="FFFFFF"/>
+        </w:rPr>
+      </w:pPr>
+      <w:r>
+        <w:rPr>
+          <w:rFonts w:cstheme="minorHAnsi"/>
+          <w:color w:val="1A1B1C"/>
+          <w:sz w:val="28"/>
+          <w:szCs w:val="28"/>
+          <w:shd w:val="clear" w:color="auto" w:fill="FFFFFF"/>
+        </w:rPr>
+        <w:t xml:space="preserve">11. </w:t>
+      </w:r>
+      <w:r>
+        <w:rPr>
+          <w:rFonts w:cstheme="minorHAnsi"/>
+          <w:color w:val="1A1B1C"/>
+          <w:sz w:val="28"/>
+          <w:szCs w:val="28"/>
+          <w:u w:val="single"/>
+          <w:shd w:val="clear" w:color="auto" w:fill="FFFFFF"/>
+        </w:rPr>
+        <w:t>Cambio Stato di un sensore:</w:t>
+      </w:r>
+      <w:r>
+        <w:rPr>
+          <w:rFonts w:cstheme="minorHAnsi"/>
+          <w:color w:val="1A1B1C"/>
+          <w:sz w:val="28"/>
+          <w:szCs w:val="28"/>
+          <w:shd w:val="clear" w:color="auto" w:fill="FFFFFF"/>
+        </w:rPr>
+        <w:t xml:space="preserve"> </w:t>
+      </w:r>
+      <w:r>
+        <w:rPr>
+          <w:rFonts w:cstheme="minorHAnsi"/>
+          <w:color w:val="1A1B1C"/>
+          <w:sz w:val="28"/>
+          <w:szCs w:val="28"/>
+          <w:shd w:val="clear" w:color="auto" w:fill="FFFFFF"/>
+        </w:rPr>
+        <w:t>schiacciando 2</w:t>
+      </w:r>
+      <w:r>
+        <w:rPr>
+          <w:rFonts w:cstheme="minorHAnsi"/>
+          <w:color w:val="1A1B1C"/>
+          <w:sz w:val="28"/>
+          <w:szCs w:val="28"/>
+          <w:shd w:val="clear" w:color="auto" w:fill="FFFFFF"/>
+        </w:rPr>
+        <w:t xml:space="preserve"> si accede al menu delle unità immobiliari; premendo il numero dell’unità su cui andare a lavorare si accede a quella specifica unità immobiliare</w:t>
+      </w:r>
+      <w:r>
+        <w:rPr>
+          <w:rFonts w:cstheme="minorHAnsi"/>
+          <w:color w:val="1A1B1C"/>
+          <w:sz w:val="28"/>
+          <w:szCs w:val="28"/>
+          <w:shd w:val="clear" w:color="auto" w:fill="FFFFFF"/>
+        </w:rPr>
+        <w:t xml:space="preserve">. Digitando 1 si accede al menu di gestione dell’unità immobiliare selezionata. Qui, premendo 2 si avvia la procedura per cambiare lo stato di un sensore dell’unità immobiliare. Il fruitore è quindi chiamato a selezionare il sensore a cui cambiare stato indicandone il numero </w:t>
+      </w:r>
+      <w:r>
+        <w:rPr>
+          <w:rFonts w:cstheme="minorHAnsi"/>
+          <w:color w:val="1A1B1C"/>
+          <w:sz w:val="28"/>
+          <w:szCs w:val="28"/>
+          <w:shd w:val="clear" w:color="auto" w:fill="FFFFFF"/>
+        </w:rPr>
+        <w:t>corrispondente.</w:t>
+      </w:r>
       <w:bookmarkStart w:id="0" w:name="_GoBack"/>
       <w:bookmarkEnd w:id="0"/>
+      <w:r>
+        <w:rPr>
+          <w:rFonts w:cstheme="minorHAnsi"/>
+          <w:color w:val="1A1B1C"/>
+          <w:sz w:val="28"/>
+          <w:szCs w:val="28"/>
+          <w:shd w:val="clear" w:color="auto" w:fill="FFFFFF"/>
+        </w:rPr>
+        <w:t>(link)</w:t>
+      </w:r>
     </w:p>
     <w:p>
       <w:pPr>
@@ -3939,20 +5415,109 @@
           <w:color w:val="1A1B1C"/>
           <w:sz w:val="28"/>
           <w:szCs w:val="28"/>
-          <w:u w:val="single"/>
-          <w:shd w:val="clear" w:color="auto" w:fill="FFFFFF"/>
-        </w:rPr>
-      </w:pPr>
-      <w:r>
-        <w:rPr>
-          <w:rFonts w:cstheme="minorHAnsi"/>
-          <w:color w:val="1A1B1C"/>
-          <w:sz w:val="28"/>
-          <w:szCs w:val="28"/>
-          <w:u w:val="single"/>
-          <w:shd w:val="clear" w:color="auto" w:fill="FFFFFF"/>
-        </w:rPr>
-        <w:t>Scenari d’azione del fruitore:</w:t>
+          <w:shd w:val="clear" w:color="auto" w:fill="FFFFFF"/>
+        </w:rPr>
+      </w:pPr>
+      <w:r>
+        <w:rPr>
+          <w:rFonts w:cstheme="minorHAnsi"/>
+          <w:color w:val="1A1B1C"/>
+          <w:sz w:val="28"/>
+          <w:szCs w:val="28"/>
+          <w:shd w:val="clear" w:color="auto" w:fill="FFFFFF"/>
+        </w:rPr>
+        <w:t xml:space="preserve">12. </w:t>
+      </w:r>
+      <w:r>
+        <w:rPr>
+          <w:rFonts w:cstheme="minorHAnsi"/>
+          <w:color w:val="1A1B1C"/>
+          <w:sz w:val="28"/>
+          <w:szCs w:val="28"/>
+          <w:u w:val="single"/>
+          <w:shd w:val="clear" w:color="auto" w:fill="FFFFFF"/>
+        </w:rPr>
+        <w:t>Cambio Stato di un attuatore</w:t>
+      </w:r>
+      <w:r>
+        <w:rPr>
+          <w:rFonts w:cstheme="minorHAnsi"/>
+          <w:color w:val="1A1B1C"/>
+          <w:sz w:val="28"/>
+          <w:szCs w:val="28"/>
+          <w:shd w:val="clear" w:color="auto" w:fill="FFFFFF"/>
+        </w:rPr>
+        <w:t xml:space="preserve">: </w:t>
+      </w:r>
+      <w:r>
+        <w:rPr>
+          <w:rFonts w:cstheme="minorHAnsi"/>
+          <w:color w:val="1A1B1C"/>
+          <w:sz w:val="28"/>
+          <w:szCs w:val="28"/>
+          <w:shd w:val="clear" w:color="auto" w:fill="FFFFFF"/>
+        </w:rPr>
+        <w:t>schiacciando 2</w:t>
+      </w:r>
+      <w:r>
+        <w:rPr>
+          <w:rFonts w:cstheme="minorHAnsi"/>
+          <w:color w:val="1A1B1C"/>
+          <w:sz w:val="28"/>
+          <w:szCs w:val="28"/>
+          <w:shd w:val="clear" w:color="auto" w:fill="FFFFFF"/>
+        </w:rPr>
+        <w:t xml:space="preserve"> si accede al menu delle unità immobiliari; premendo il numero dell’unità su cui andare a lavorare si accede a quella specifica unità immobiliare</w:t>
+      </w:r>
+      <w:r>
+        <w:rPr>
+          <w:rFonts w:cstheme="minorHAnsi"/>
+          <w:color w:val="1A1B1C"/>
+          <w:sz w:val="28"/>
+          <w:szCs w:val="28"/>
+          <w:shd w:val="clear" w:color="auto" w:fill="FFFFFF"/>
+        </w:rPr>
+        <w:t>.</w:t>
+      </w:r>
+      <w:r>
+        <w:rPr>
+          <w:rFonts w:cstheme="minorHAnsi"/>
+          <w:color w:val="1A1B1C"/>
+          <w:sz w:val="28"/>
+          <w:szCs w:val="28"/>
+          <w:shd w:val="clear" w:color="auto" w:fill="FFFFFF"/>
+        </w:rPr>
+        <w:t xml:space="preserve"> </w:t>
+      </w:r>
+      <w:r>
+        <w:rPr>
+          <w:rFonts w:cstheme="minorHAnsi"/>
+          <w:color w:val="1A1B1C"/>
+          <w:sz w:val="28"/>
+          <w:szCs w:val="28"/>
+          <w:shd w:val="clear" w:color="auto" w:fill="FFFFFF"/>
+        </w:rPr>
+        <w:t>Digitando 1 si accede al menu di gestione dell’uni</w:t>
+      </w:r>
+      <w:r>
+        <w:rPr>
+          <w:rFonts w:cstheme="minorHAnsi"/>
+          <w:color w:val="1A1B1C"/>
+          <w:sz w:val="28"/>
+          <w:szCs w:val="28"/>
+          <w:shd w:val="clear" w:color="auto" w:fill="FFFFFF"/>
+        </w:rPr>
+        <w:t>tà immobiliare selezionata.</w:t>
+      </w:r>
+      <w:r>
+        <w:rPr>
+          <w:rFonts w:cstheme="minorHAnsi"/>
+          <w:color w:val="1A1B1C"/>
+          <w:sz w:val="28"/>
+          <w:szCs w:val="28"/>
+          <w:shd w:val="clear" w:color="auto" w:fill="FFFFFF"/>
+        </w:rPr>
+        <w:t xml:space="preserve"> Digitando 3 si avvia la procedura per cambiare lo stato di un attuatore dell’unità immobiliare. Quindi il fruitore è chiamato a scegliere a quale attuatore cambiare stato indicandone il numero corrispondente (link).</w:t>
       </w:r>
     </w:p>
     <w:p>
@@ -3973,150 +5538,80 @@
           <w:szCs w:val="28"/>
           <w:shd w:val="clear" w:color="auto" w:fill="FFFFFF"/>
         </w:rPr>
-        <w:t>1. Visualizzazione delle categorie di attuatori</w:t>
-      </w:r>
-      <w:r>
-        <w:rPr>
-          <w:rFonts w:cstheme="minorHAnsi"/>
-          <w:color w:val="1A1B1C"/>
-          <w:sz w:val="28"/>
-          <w:szCs w:val="28"/>
-          <w:shd w:val="clear" w:color="auto" w:fill="FFFFFF"/>
-        </w:rPr>
-        <w:br/>
-        <w:t>2. Visualizzazione delle categorie di sensori</w:t>
-      </w:r>
-      <w:r>
-        <w:rPr>
-          <w:rFonts w:cstheme="minorHAnsi"/>
-          <w:color w:val="1A1B1C"/>
-          <w:sz w:val="28"/>
-          <w:szCs w:val="28"/>
-          <w:shd w:val="clear" w:color="auto" w:fill="FFFFFF"/>
-        </w:rPr>
-        <w:br/>
-        <w:t>3. Visualizzazione della descrizione di un’unità immobiliare</w:t>
-      </w:r>
-      <w:r>
-        <w:rPr>
-          <w:rFonts w:cstheme="minorHAnsi"/>
-          <w:color w:val="1A1B1C"/>
-          <w:sz w:val="28"/>
-          <w:szCs w:val="28"/>
-          <w:shd w:val="clear" w:color="auto" w:fill="FFFFFF"/>
-        </w:rPr>
-        <w:br/>
-        <w:t>4. Visualizzazione della descrizione di una stanza</w:t>
-      </w:r>
-      <w:r>
-        <w:rPr>
-          <w:rFonts w:cstheme="minorHAnsi"/>
-          <w:color w:val="1A1B1C"/>
-          <w:sz w:val="28"/>
-          <w:szCs w:val="28"/>
-          <w:shd w:val="clear" w:color="auto" w:fill="FFFFFF"/>
-        </w:rPr>
-        <w:br/>
-        <w:t>5. Visualizzazione della descrizione di un artefatto</w:t>
-      </w:r>
-      <w:r>
-        <w:rPr>
-          <w:rFonts w:cstheme="minorHAnsi"/>
-          <w:color w:val="1A1B1C"/>
-          <w:sz w:val="28"/>
-          <w:szCs w:val="28"/>
-          <w:shd w:val="clear" w:color="auto" w:fill="FFFFFF"/>
-        </w:rPr>
-        <w:br/>
-        <w:t>6. Impostazione di una modalità operativa di un attuatore collegato ad una stanza</w:t>
-      </w:r>
-      <w:r>
-        <w:rPr>
-          <w:rFonts w:cstheme="minorHAnsi"/>
-          <w:color w:val="1A1B1C"/>
-          <w:sz w:val="28"/>
-          <w:szCs w:val="28"/>
-          <w:shd w:val="clear" w:color="auto" w:fill="FFFFFF"/>
-        </w:rPr>
-        <w:br/>
-        <w:t>7. Impostazione di una modalità operativa di un attuatore collegato ad un artefatto</w:t>
-      </w:r>
-      <w:r>
-        <w:rPr>
-          <w:rFonts w:cstheme="minorHAnsi"/>
-          <w:color w:val="1A1B1C"/>
-          <w:sz w:val="28"/>
-          <w:szCs w:val="28"/>
-          <w:shd w:val="clear" w:color="auto" w:fill="FFFFFF"/>
-        </w:rPr>
-        <w:br/>
-        <w:t>8. Creazione di una nuova regola di un’unità immobiliare</w:t>
-      </w:r>
-      <w:r>
-        <w:rPr>
-          <w:rFonts w:cstheme="minorHAnsi"/>
-          <w:color w:val="1A1B1C"/>
-          <w:sz w:val="28"/>
-          <w:szCs w:val="28"/>
-          <w:shd w:val="clear" w:color="auto" w:fill="FFFFFF"/>
-        </w:rPr>
-        <w:br/>
-        <w:t>9. Rimozione di una regola di un’unità immobiliare</w:t>
-      </w:r>
-      <w:r>
-        <w:rPr>
-          <w:rFonts w:cstheme="minorHAnsi"/>
-          <w:color w:val="1A1B1C"/>
-          <w:sz w:val="28"/>
-          <w:szCs w:val="28"/>
-          <w:shd w:val="clear" w:color="auto" w:fill="FFFFFF"/>
-        </w:rPr>
-        <w:br/>
-        <w:t>10. Visualizzazione delle regole di un’unità immobiliare</w:t>
-      </w:r>
-      <w:r>
-        <w:rPr>
-          <w:rFonts w:cstheme="minorHAnsi"/>
-          <w:color w:val="1A1B1C"/>
-          <w:sz w:val="28"/>
-          <w:szCs w:val="28"/>
-          <w:shd w:val="clear" w:color="auto" w:fill="FFFFFF"/>
-        </w:rPr>
-        <w:br/>
-        <w:t>11. Cambio Stato di un sensore</w:t>
-      </w:r>
-      <w:r>
-        <w:rPr>
-          <w:rFonts w:cstheme="minorHAnsi"/>
-          <w:color w:val="1A1B1C"/>
-          <w:sz w:val="28"/>
-          <w:szCs w:val="28"/>
-          <w:shd w:val="clear" w:color="auto" w:fill="FFFFFF"/>
-        </w:rPr>
-        <w:br/>
-        <w:t>12. Cambio Stato di un attuatore</w:t>
-      </w:r>
-      <w:r>
-        <w:rPr>
-          <w:rFonts w:cstheme="minorHAnsi"/>
-          <w:color w:val="1A1B1C"/>
-          <w:sz w:val="28"/>
-          <w:szCs w:val="28"/>
-          <w:shd w:val="clear" w:color="auto" w:fill="FFFFFF"/>
-        </w:rPr>
-        <w:br/>
-        <w:t>13. Attivazione/Disattivazione Regole</w:t>
-      </w:r>
-      <w:r>
-        <w:rPr>
-          <w:rFonts w:cstheme="minorHAnsi"/>
-          <w:color w:val="1A1B1C"/>
-          <w:sz w:val="28"/>
-          <w:szCs w:val="28"/>
-          <w:shd w:val="clear" w:color="auto" w:fill="FFFFFF"/>
-        </w:rPr>
-        <w:br/>
-        <w:t>14. Visualizzazione azioni programmate</w:t>
+        <w:t xml:space="preserve">13. </w:t>
+      </w:r>
+      <w:r>
+        <w:rPr>
+          <w:rFonts w:cstheme="minorHAnsi"/>
+          <w:color w:val="1A1B1C"/>
+          <w:sz w:val="28"/>
+          <w:szCs w:val="28"/>
+          <w:u w:val="single"/>
+          <w:shd w:val="clear" w:color="auto" w:fill="FFFFFF"/>
+        </w:rPr>
+        <w:t xml:space="preserve">Attivazione/Disattivazione regole: </w:t>
+      </w:r>
+      <w:r>
+        <w:rPr>
+          <w:rFonts w:cstheme="minorHAnsi"/>
+          <w:color w:val="1A1B1C"/>
+          <w:sz w:val="28"/>
+          <w:szCs w:val="28"/>
+          <w:shd w:val="clear" w:color="auto" w:fill="FFFFFF"/>
+        </w:rPr>
+        <w:t>schiacciando 2</w:t>
+      </w:r>
+      <w:r>
+        <w:rPr>
+          <w:rFonts w:cstheme="minorHAnsi"/>
+          <w:color w:val="1A1B1C"/>
+          <w:sz w:val="28"/>
+          <w:szCs w:val="28"/>
+          <w:shd w:val="clear" w:color="auto" w:fill="FFFFFF"/>
+        </w:rPr>
+        <w:t xml:space="preserve"> si accede al menu delle unità immobiliari; premendo il numero dell’unità su cui andare a lavorare si accede a quella specifica unità immobiliare</w:t>
+      </w:r>
+      <w:r>
+        <w:rPr>
+          <w:rFonts w:cstheme="minorHAnsi"/>
+          <w:color w:val="1A1B1C"/>
+          <w:sz w:val="28"/>
+          <w:szCs w:val="28"/>
+          <w:shd w:val="clear" w:color="auto" w:fill="FFFFFF"/>
+        </w:rPr>
+        <w:t>. Digitando</w:t>
+      </w:r>
+      <w:r>
+        <w:rPr>
+          <w:rFonts w:cstheme="minorHAnsi"/>
+          <w:color w:val="1A1B1C"/>
+          <w:sz w:val="28"/>
+          <w:szCs w:val="28"/>
+          <w:shd w:val="clear" w:color="auto" w:fill="FFFFFF"/>
+        </w:rPr>
+        <w:t xml:space="preserve"> 6 si attiva la procedura di attivazione/disattivazione delle regole dell’unità. Al fruitore vengono presentate le regole attive o </w:t>
+      </w:r>
+      <w:proofErr w:type="spellStart"/>
+      <w:r>
+        <w:rPr>
+          <w:rFonts w:cstheme="minorHAnsi"/>
+          <w:color w:val="1A1B1C"/>
+          <w:sz w:val="28"/>
+          <w:szCs w:val="28"/>
+          <w:shd w:val="clear" w:color="auto" w:fill="FFFFFF"/>
+        </w:rPr>
+        <w:t>disattive</w:t>
+      </w:r>
+      <w:proofErr w:type="spellEnd"/>
+      <w:r>
+        <w:rPr>
+          <w:rFonts w:cstheme="minorHAnsi"/>
+          <w:color w:val="1A1B1C"/>
+          <w:sz w:val="28"/>
+          <w:szCs w:val="28"/>
+          <w:shd w:val="clear" w:color="auto" w:fill="FFFFFF"/>
+        </w:rPr>
+        <w:t xml:space="preserve"> dell’unità e lui è chiamato a sceglierne una, indicandone il numero corrispondente, al fine di cambiarne lo stato. Le regole attive posso essere disattivate e le regole disattivate possono essere attivate solamente se tutti i dispositivi coinvolti in esse sono accesi. (link)</w:t>
       </w:r>
     </w:p>
     <w:p>
@@ -4137,8 +5632,39 @@
           <w:szCs w:val="28"/>
           <w:shd w:val="clear" w:color="auto" w:fill="FFFFFF"/>
         </w:rPr>
-        <w:lastRenderedPageBreak/>
-        <w:t>//TODO SCENARI UNO PER UNO</w:t>
+        <w:t xml:space="preserve">14. </w:t>
+      </w:r>
+      <w:r>
+        <w:rPr>
+          <w:rFonts w:cstheme="minorHAnsi"/>
+          <w:color w:val="1A1B1C"/>
+          <w:sz w:val="28"/>
+          <w:szCs w:val="28"/>
+          <w:u w:val="single"/>
+          <w:shd w:val="clear" w:color="auto" w:fill="FFFFFF"/>
+        </w:rPr>
+        <w:t>Visualizzazione Azioni Programmate:</w:t>
+      </w:r>
+      <w:r>
+        <w:rPr>
+          <w:rFonts w:cstheme="minorHAnsi"/>
+          <w:color w:val="1A1B1C"/>
+          <w:sz w:val="28"/>
+          <w:szCs w:val="28"/>
+          <w:u w:val="single"/>
+          <w:shd w:val="clear" w:color="auto" w:fill="FFFFFF"/>
+        </w:rPr>
+        <w:t xml:space="preserve"> </w:t>
+      </w:r>
+      <w:r>
+        <w:rPr>
+          <w:rFonts w:cstheme="minorHAnsi"/>
+          <w:color w:val="1A1B1C"/>
+          <w:sz w:val="28"/>
+          <w:szCs w:val="28"/>
+          <w:shd w:val="clear" w:color="auto" w:fill="FFFFFF"/>
+        </w:rPr>
+        <w:t>premendo 3 si visualizzano tutte le azioni programmate insieme all’orario di start in cui vengono eseguite.</w:t>
       </w:r>
     </w:p>
     <w:p>
@@ -5129,6 +6655,7 @@
   <w:style w:type="character" w:default="1" w:styleId="Carpredefinitoparagrafo">
     <w:name w:val="Default Paragraph Font"/>
     <w:uiPriority w:val="1"/>
+    <w:semiHidden/>
     <w:unhideWhenUsed/>
   </w:style>
   <w:style w:type="table" w:default="1" w:styleId="Tabellanormale">

</xml_diff>